<commit_message>
Updated Lab 2 Report
</commit_message>
<xml_diff>
--- a/lab2/Lab2Report.docx
+++ b/lab2/Lab2Report.docx
@@ -440,25 +440,23 @@
           <w:tcPr>
             <w:tcW w:w="1890" w:type="dxa"/>
             <w:tcBorders>
-              <w:top w:val="single" w:sz="4" w:space="0" w:color="00000A"/>
-              <w:left w:val="single" w:sz="4" w:space="0" w:color="00000A"/>
-              <w:bottom w:val="single" w:sz="4" w:space="0" w:color="00000A"/>
-              <w:right w:val="single" w:sz="4" w:space="0" w:color="00000A"/>
-            </w:tcBorders>
-            <w:shd w:val="clear" w:color="auto" w:fill="FFFFFF"/>
-            <w:tcMar>
-              <w:top w:w="0" w:type="dxa"/>
-              <w:left w:w="113" w:type="dxa"/>
-              <w:bottom w:w="0" w:type="dxa"/>
-              <w:right w:w="108" w:type="dxa"/>
-            </w:tcMar>
-            <w:vAlign w:val="bottom"/>
-          </w:tcPr>
-          <w:p>
-            <w:pPr>
-              <w:pStyle w:val="Standard"/>
-              <w:spacing w:after="0" w:line="240" w:lineRule="auto"/>
-            </w:pPr>
+              <w:top w:val="single" w:sz="4" w:space="0" w:color="000000"/>
+              <w:left w:val="single" w:sz="4" w:space="0" w:color="000000"/>
+              <w:bottom w:val="single" w:sz="4" w:space="0" w:color="000000"/>
+              <w:right w:val="single" w:sz="4" w:space="0" w:color="000000"/>
+            </w:tcBorders>
+            <w:shd w:val="clear" w:color="auto" w:fill="auto"/>
+            <w:tcMar>
+              <w:top w:w="0" w:type="dxa"/>
+              <w:left w:w="113" w:type="dxa"/>
+              <w:bottom w:w="0" w:type="dxa"/>
+              <w:right w:w="108" w:type="dxa"/>
+            </w:tcMar>
+          </w:tcPr>
+          <w:p>
+            <w:r>
+              <w:t>0.5</w:t>
+            </w:r>
           </w:p>
         </w:tc>
         <w:tc>
@@ -477,13 +475,11 @@
               <w:bottom w:w="0" w:type="dxa"/>
               <w:right w:w="108" w:type="dxa"/>
             </w:tcMar>
-            <w:vAlign w:val="bottom"/>
-          </w:tcPr>
-          <w:p>
-            <w:pPr>
-              <w:pStyle w:val="Standard"/>
-              <w:spacing w:after="0" w:line="240" w:lineRule="auto"/>
-            </w:pPr>
+          </w:tcPr>
+          <w:p>
+            <w:r>
+              <w:t>0.001985</w:t>
+            </w:r>
           </w:p>
         </w:tc>
         <w:tc>
@@ -502,13 +498,11 @@
               <w:bottom w:w="0" w:type="dxa"/>
               <w:right w:w="108" w:type="dxa"/>
             </w:tcMar>
-            <w:vAlign w:val="bottom"/>
-          </w:tcPr>
-          <w:p>
-            <w:pPr>
-              <w:pStyle w:val="Standard"/>
-              <w:spacing w:after="0" w:line="240" w:lineRule="auto"/>
-            </w:pPr>
+          </w:tcPr>
+          <w:p>
+            <w:r>
+              <w:t>0.393403</w:t>
+            </w:r>
           </w:p>
         </w:tc>
       </w:tr>
@@ -634,13 +628,11 @@
               <w:bottom w:w="0" w:type="dxa"/>
               <w:right w:w="108" w:type="dxa"/>
             </w:tcMar>
-            <w:vAlign w:val="bottom"/>
-          </w:tcPr>
-          <w:p>
-            <w:pPr>
-              <w:pStyle w:val="Standard"/>
-              <w:spacing w:after="0" w:line="240" w:lineRule="auto"/>
-            </w:pPr>
+          </w:tcPr>
+          <w:p>
+            <w:r>
+              <w:t>0.5</w:t>
+            </w:r>
           </w:p>
         </w:tc>
         <w:tc>
@@ -659,13 +651,11 @@
               <w:bottom w:w="0" w:type="dxa"/>
               <w:right w:w="108" w:type="dxa"/>
             </w:tcMar>
-            <w:vAlign w:val="bottom"/>
-          </w:tcPr>
-          <w:p>
-            <w:pPr>
-              <w:pStyle w:val="Standard"/>
-              <w:spacing w:after="0" w:line="240" w:lineRule="auto"/>
-            </w:pPr>
+          </w:tcPr>
+          <w:p>
+            <w:r>
+              <w:t>0.002447</w:t>
+            </w:r>
           </w:p>
         </w:tc>
         <w:tc>
@@ -684,13 +674,11 @@
               <w:bottom w:w="0" w:type="dxa"/>
               <w:right w:w="108" w:type="dxa"/>
             </w:tcMar>
-            <w:vAlign w:val="bottom"/>
-          </w:tcPr>
-          <w:p>
-            <w:pPr>
-              <w:pStyle w:val="Standard"/>
-              <w:spacing w:after="0" w:line="240" w:lineRule="auto"/>
-            </w:pPr>
+          </w:tcPr>
+          <w:p>
+            <w:r>
+              <w:t>1.455421</w:t>
+            </w:r>
           </w:p>
         </w:tc>
       </w:tr>
@@ -816,13 +804,11 @@
               <w:bottom w:w="0" w:type="dxa"/>
               <w:right w:w="108" w:type="dxa"/>
             </w:tcMar>
-            <w:vAlign w:val="bottom"/>
-          </w:tcPr>
-          <w:p>
-            <w:pPr>
-              <w:pStyle w:val="Standard"/>
-              <w:spacing w:after="0" w:line="240" w:lineRule="auto"/>
-            </w:pPr>
+          </w:tcPr>
+          <w:p>
+            <w:r>
+              <w:t>0.5</w:t>
+            </w:r>
           </w:p>
         </w:tc>
         <w:tc>
@@ -841,13 +827,11 @@
               <w:bottom w:w="0" w:type="dxa"/>
               <w:right w:w="108" w:type="dxa"/>
             </w:tcMar>
-            <w:vAlign w:val="bottom"/>
-          </w:tcPr>
-          <w:p>
-            <w:pPr>
-              <w:pStyle w:val="Standard"/>
-              <w:spacing w:after="0" w:line="240" w:lineRule="auto"/>
-            </w:pPr>
+          </w:tcPr>
+          <w:p>
+            <w:r>
+              <w:t>0.002993</w:t>
+            </w:r>
           </w:p>
         </w:tc>
         <w:tc>
@@ -866,13 +850,11 @@
               <w:bottom w:w="0" w:type="dxa"/>
               <w:right w:w="108" w:type="dxa"/>
             </w:tcMar>
-            <w:vAlign w:val="bottom"/>
-          </w:tcPr>
-          <w:p>
-            <w:pPr>
-              <w:pStyle w:val="Standard"/>
-              <w:spacing w:after="0" w:line="240" w:lineRule="auto"/>
-            </w:pPr>
+          </w:tcPr>
+          <w:p>
+            <w:r>
+              <w:t>7.334774</w:t>
+            </w:r>
           </w:p>
         </w:tc>
       </w:tr>
@@ -998,13 +980,11 @@
               <w:bottom w:w="0" w:type="dxa"/>
               <w:right w:w="108" w:type="dxa"/>
             </w:tcMar>
-            <w:vAlign w:val="bottom"/>
-          </w:tcPr>
-          <w:p>
-            <w:pPr>
-              <w:pStyle w:val="Standard"/>
-              <w:spacing w:after="0" w:line="240" w:lineRule="auto"/>
-            </w:pPr>
+          </w:tcPr>
+          <w:p>
+            <w:r>
+              <w:t>22.05</w:t>
+            </w:r>
           </w:p>
         </w:tc>
         <w:tc>
@@ -1023,13 +1003,11 @@
               <w:bottom w:w="0" w:type="dxa"/>
               <w:right w:w="108" w:type="dxa"/>
             </w:tcMar>
-            <w:vAlign w:val="bottom"/>
-          </w:tcPr>
-          <w:p>
-            <w:pPr>
-              <w:pStyle w:val="Standard"/>
-              <w:spacing w:after="0" w:line="240" w:lineRule="auto"/>
-            </w:pPr>
+          </w:tcPr>
+          <w:p>
+            <w:r>
+              <w:t>0.002084</w:t>
+            </w:r>
           </w:p>
         </w:tc>
         <w:tc>
@@ -1048,13 +1026,11 @@
               <w:bottom w:w="0" w:type="dxa"/>
               <w:right w:w="108" w:type="dxa"/>
             </w:tcMar>
-            <w:vAlign w:val="bottom"/>
-          </w:tcPr>
-          <w:p>
-            <w:pPr>
-              <w:pStyle w:val="Standard"/>
-              <w:spacing w:after="0" w:line="240" w:lineRule="auto"/>
-            </w:pPr>
+          </w:tcPr>
+          <w:p>
+            <w:r>
+              <w:t>30.791606</w:t>
+            </w:r>
           </w:p>
         </w:tc>
       </w:tr>
@@ -1180,13 +1156,11 @@
               <w:bottom w:w="0" w:type="dxa"/>
               <w:right w:w="108" w:type="dxa"/>
             </w:tcMar>
-            <w:vAlign w:val="bottom"/>
-          </w:tcPr>
-          <w:p>
-            <w:pPr>
-              <w:pStyle w:val="Standard"/>
-              <w:spacing w:after="0" w:line="240" w:lineRule="auto"/>
-            </w:pPr>
+          </w:tcPr>
+          <w:p>
+            <w:r>
+              <w:t>0.25</w:t>
+            </w:r>
           </w:p>
         </w:tc>
         <w:tc>
@@ -1205,13 +1179,11 @@
               <w:bottom w:w="0" w:type="dxa"/>
               <w:right w:w="108" w:type="dxa"/>
             </w:tcMar>
-            <w:vAlign w:val="bottom"/>
-          </w:tcPr>
-          <w:p>
-            <w:pPr>
-              <w:pStyle w:val="Standard"/>
-              <w:spacing w:after="0" w:line="240" w:lineRule="auto"/>
-            </w:pPr>
+          </w:tcPr>
+          <w:p>
+            <w:r>
+              <w:t>0.001952</w:t>
+            </w:r>
           </w:p>
         </w:tc>
         <w:tc>
@@ -1230,13 +1202,11 @@
               <w:bottom w:w="0" w:type="dxa"/>
               <w:right w:w="108" w:type="dxa"/>
             </w:tcMar>
-            <w:vAlign w:val="bottom"/>
-          </w:tcPr>
-          <w:p>
-            <w:pPr>
-              <w:pStyle w:val="Standard"/>
-              <w:spacing w:after="0" w:line="240" w:lineRule="auto"/>
-            </w:pPr>
+          </w:tcPr>
+          <w:p>
+            <w:r>
+              <w:t>1.171597</w:t>
+            </w:r>
           </w:p>
         </w:tc>
       </w:tr>
@@ -1362,13 +1332,11 @@
               <w:bottom w:w="0" w:type="dxa"/>
               <w:right w:w="108" w:type="dxa"/>
             </w:tcMar>
-            <w:vAlign w:val="bottom"/>
-          </w:tcPr>
-          <w:p>
-            <w:pPr>
-              <w:pStyle w:val="Standard"/>
-              <w:spacing w:after="0" w:line="240" w:lineRule="auto"/>
-            </w:pPr>
+          </w:tcPr>
+          <w:p>
+            <w:r>
+              <w:t>0.25</w:t>
+            </w:r>
           </w:p>
         </w:tc>
         <w:tc>
@@ -1387,13 +1355,11 @@
               <w:bottom w:w="0" w:type="dxa"/>
               <w:right w:w="108" w:type="dxa"/>
             </w:tcMar>
-            <w:vAlign w:val="bottom"/>
-          </w:tcPr>
-          <w:p>
-            <w:pPr>
-              <w:pStyle w:val="Standard"/>
-              <w:spacing w:after="0" w:line="240" w:lineRule="auto"/>
-            </w:pPr>
+          </w:tcPr>
+          <w:p>
+            <w:r>
+              <w:t>0.002691</w:t>
+            </w:r>
           </w:p>
         </w:tc>
         <w:tc>
@@ -1412,13 +1378,11 @@
               <w:bottom w:w="0" w:type="dxa"/>
               <w:right w:w="108" w:type="dxa"/>
             </w:tcMar>
-            <w:vAlign w:val="bottom"/>
-          </w:tcPr>
-          <w:p>
-            <w:pPr>
-              <w:pStyle w:val="Standard"/>
-              <w:spacing w:after="0" w:line="240" w:lineRule="auto"/>
-            </w:pPr>
+          </w:tcPr>
+          <w:p>
+            <w:r>
+              <w:t>1.117774</w:t>
+            </w:r>
           </w:p>
         </w:tc>
       </w:tr>
@@ -1546,11 +1510,8 @@
             </w:tcMar>
           </w:tcPr>
           <w:p>
-            <w:pPr>
-              <w:jc w:val="both"/>
-            </w:pPr>
-            <w:r>
-              <w:t>0.5%</w:t>
+            <w:r>
+              <w:t>0.50</w:t>
             </w:r>
           </w:p>
         </w:tc>
@@ -1572,9 +1533,6 @@
             </w:tcMar>
           </w:tcPr>
           <w:p>
-            <w:pPr>
-              <w:jc w:val="both"/>
-            </w:pPr>
             <w:r>
               <w:t>0.002112</w:t>
             </w:r>
@@ -1598,9 +1556,6 @@
             </w:tcMar>
           </w:tcPr>
           <w:p>
-            <w:pPr>
-              <w:jc w:val="both"/>
-            </w:pPr>
             <w:r>
               <w:t>1.684308</w:t>
             </w:r>
@@ -1731,14 +1686,8 @@
             </w:tcMar>
           </w:tcPr>
           <w:p>
-            <w:pPr>
-              <w:jc w:val="both"/>
-            </w:pPr>
-            <w:r>
-              <w:t>0.5</w:t>
-            </w:r>
-            <w:r>
-              <w:t>9%</w:t>
+            <w:r>
+              <w:t>12.13</w:t>
             </w:r>
           </w:p>
         </w:tc>
@@ -1760,11 +1709,8 @@
             </w:tcMar>
           </w:tcPr>
           <w:p>
-            <w:pPr>
-              <w:jc w:val="both"/>
-            </w:pPr>
-            <w:r>
-              <w:t>0.002380</w:t>
+            <w:r>
+              <w:t>0.002950</w:t>
             </w:r>
           </w:p>
         </w:tc>
@@ -1786,11 +1732,8 @@
             </w:tcMar>
           </w:tcPr>
           <w:p>
-            <w:pPr>
-              <w:jc w:val="both"/>
-            </w:pPr>
-            <w:r>
-              <w:t>1.458162</w:t>
+            <w:r>
+              <w:t>14.036064</w:t>
             </w:r>
           </w:p>
         </w:tc>
@@ -1917,15 +1860,10 @@
               <w:bottom w:w="0" w:type="dxa"/>
               <w:right w:w="108" w:type="dxa"/>
             </w:tcMar>
-            <w:vAlign w:val="bottom"/>
-          </w:tcPr>
-          <w:p>
-            <w:pPr>
-              <w:pStyle w:val="Standard"/>
-              <w:spacing w:after="0" w:line="240" w:lineRule="auto"/>
-            </w:pPr>
-            <w:r>
-              <w:t>0.12%</w:t>
+          </w:tcPr>
+          <w:p>
+            <w:r>
+              <w:t>0.12</w:t>
             </w:r>
           </w:p>
         </w:tc>
@@ -1945,13 +1883,8 @@
               <w:bottom w:w="0" w:type="dxa"/>
               <w:right w:w="108" w:type="dxa"/>
             </w:tcMar>
-            <w:vAlign w:val="bottom"/>
-          </w:tcPr>
-          <w:p>
-            <w:pPr>
-              <w:pStyle w:val="Standard"/>
-              <w:spacing w:after="0" w:line="240" w:lineRule="auto"/>
-            </w:pPr>
+          </w:tcPr>
+          <w:p>
             <w:r>
               <w:t>0.003832</w:t>
             </w:r>
@@ -1973,13 +1906,8 @@
               <w:bottom w:w="0" w:type="dxa"/>
               <w:right w:w="108" w:type="dxa"/>
             </w:tcMar>
-            <w:vAlign w:val="bottom"/>
-          </w:tcPr>
-          <w:p>
-            <w:pPr>
-              <w:pStyle w:val="Standard"/>
-              <w:spacing w:after="0" w:line="240" w:lineRule="auto"/>
-            </w:pPr>
+          </w:tcPr>
+          <w:p>
             <w:r>
               <w:t>1.034293</w:t>
             </w:r>
@@ -2108,15 +2036,10 @@
               <w:bottom w:w="0" w:type="dxa"/>
               <w:right w:w="108" w:type="dxa"/>
             </w:tcMar>
-            <w:vAlign w:val="bottom"/>
-          </w:tcPr>
-          <w:p>
-            <w:pPr>
-              <w:pStyle w:val="Standard"/>
-              <w:spacing w:after="0" w:line="240" w:lineRule="auto"/>
-            </w:pPr>
-            <w:r>
-              <w:t>0.12%</w:t>
+          </w:tcPr>
+          <w:p>
+            <w:r>
+              <w:t>0.12</w:t>
             </w:r>
           </w:p>
         </w:tc>
@@ -2136,15 +2059,10 @@
               <w:bottom w:w="0" w:type="dxa"/>
               <w:right w:w="108" w:type="dxa"/>
             </w:tcMar>
-            <w:vAlign w:val="bottom"/>
-          </w:tcPr>
-          <w:p>
-            <w:pPr>
-              <w:pStyle w:val="Standard"/>
-              <w:spacing w:after="0" w:line="240" w:lineRule="auto"/>
-            </w:pPr>
-            <w:r>
-              <w:t>0.003862</w:t>
+          </w:tcPr>
+          <w:p>
+            <w:r>
+              <w:t>0.003953</w:t>
             </w:r>
           </w:p>
         </w:tc>
@@ -2164,15 +2082,10 @@
               <w:bottom w:w="0" w:type="dxa"/>
               <w:right w:w="108" w:type="dxa"/>
             </w:tcMar>
-            <w:vAlign w:val="bottom"/>
-          </w:tcPr>
-          <w:p>
-            <w:pPr>
-              <w:pStyle w:val="Standard"/>
-              <w:spacing w:after="0" w:line="240" w:lineRule="auto"/>
-            </w:pPr>
-            <w:r>
-              <w:t>0.876171</w:t>
+          </w:tcPr>
+          <w:p>
+            <w:r>
+              <w:t>1.825247</w:t>
             </w:r>
           </w:p>
         </w:tc>
@@ -2299,15 +2212,10 @@
               <w:bottom w:w="0" w:type="dxa"/>
               <w:right w:w="108" w:type="dxa"/>
             </w:tcMar>
-            <w:vAlign w:val="bottom"/>
-          </w:tcPr>
-          <w:p>
-            <w:pPr>
-              <w:pStyle w:val="Standard"/>
-              <w:spacing w:after="0" w:line="240" w:lineRule="auto"/>
-            </w:pPr>
-            <w:r>
-              <w:t>0.25%</w:t>
+          </w:tcPr>
+          <w:p>
+            <w:r>
+              <w:t>0.25</w:t>
             </w:r>
           </w:p>
         </w:tc>
@@ -2327,13 +2235,8 @@
               <w:bottom w:w="0" w:type="dxa"/>
               <w:right w:w="108" w:type="dxa"/>
             </w:tcMar>
-            <w:vAlign w:val="bottom"/>
-          </w:tcPr>
-          <w:p>
-            <w:pPr>
-              <w:pStyle w:val="Standard"/>
-              <w:spacing w:after="0" w:line="240" w:lineRule="auto"/>
-            </w:pPr>
+          </w:tcPr>
+          <w:p>
             <w:r>
               <w:t>0.005247</w:t>
             </w:r>
@@ -2355,18 +2258,11 @@
               <w:bottom w:w="0" w:type="dxa"/>
               <w:right w:w="108" w:type="dxa"/>
             </w:tcMar>
-            <w:vAlign w:val="bottom"/>
-          </w:tcPr>
-          <w:p>
-            <w:pPr>
-              <w:pStyle w:val="Standard"/>
-              <w:spacing w:after="0" w:line="240" w:lineRule="auto"/>
-            </w:pPr>
+          </w:tcPr>
+          <w:p>
             <w:r>
               <w:t>2.355760</w:t>
             </w:r>
-            <w:bookmarkStart w:id="0" w:name="_GoBack"/>
-            <w:bookmarkEnd w:id="0"/>
           </w:p>
         </w:tc>
       </w:tr>
@@ -2492,13 +2388,11 @@
               <w:bottom w:w="0" w:type="dxa"/>
               <w:right w:w="108" w:type="dxa"/>
             </w:tcMar>
-            <w:vAlign w:val="bottom"/>
-          </w:tcPr>
-          <w:p>
-            <w:pPr>
-              <w:pStyle w:val="Standard"/>
-              <w:spacing w:after="0" w:line="240" w:lineRule="auto"/>
-            </w:pPr>
+          </w:tcPr>
+          <w:p>
+            <w:r>
+              <w:t>0.98</w:t>
+            </w:r>
           </w:p>
         </w:tc>
         <w:tc>
@@ -2517,13 +2411,11 @@
               <w:bottom w:w="0" w:type="dxa"/>
               <w:right w:w="108" w:type="dxa"/>
             </w:tcMar>
-            <w:vAlign w:val="bottom"/>
-          </w:tcPr>
-          <w:p>
-            <w:pPr>
-              <w:pStyle w:val="Standard"/>
-              <w:spacing w:after="0" w:line="240" w:lineRule="auto"/>
-            </w:pPr>
+          </w:tcPr>
+          <w:p>
+            <w:r>
+              <w:t>0.00577</w:t>
+            </w:r>
           </w:p>
         </w:tc>
         <w:tc>
@@ -2542,13 +2434,11 @@
               <w:bottom w:w="0" w:type="dxa"/>
               <w:right w:w="108" w:type="dxa"/>
             </w:tcMar>
-            <w:vAlign w:val="bottom"/>
-          </w:tcPr>
-          <w:p>
-            <w:pPr>
-              <w:pStyle w:val="Standard"/>
-              <w:spacing w:after="0" w:line="240" w:lineRule="auto"/>
-            </w:pPr>
+          </w:tcPr>
+          <w:p>
+            <w:r>
+              <w:t>28.341445</w:t>
+            </w:r>
           </w:p>
         </w:tc>
       </w:tr>
@@ -2720,7 +2610,23 @@
           <w:sz w:val="24"/>
           <w:szCs w:val="24"/>
         </w:rPr>
-        <w:t>Our results indicate that, with optimal service time, our code is able to process generated event with over a 99% hit rate.  As shown in figure 1, the time it takes to service each event (</w:t>
+        <w:t xml:space="preserve">Our results indicate that, with optimal service time, our code is able to process generated event with over a 99% </w:t>
+      </w:r>
+      <w:r>
+        <w:rPr>
+          <w:rFonts w:ascii="Arial" w:hAnsi="Arial" w:cs="Arial"/>
+          <w:sz w:val="24"/>
+          <w:szCs w:val="24"/>
+        </w:rPr>
+        <w:t>hit rate.  As shown in F</w:t>
+      </w:r>
+      <w:r>
+        <w:rPr>
+          <w:rFonts w:ascii="Arial" w:hAnsi="Arial" w:cs="Arial"/>
+          <w:sz w:val="24"/>
+          <w:szCs w:val="24"/>
+        </w:rPr>
+        <w:t>igure 1, the time it takes to service each event (</w:t>
       </w:r>
       <w:r>
         <w:rPr>
@@ -2737,16 +2643,7 @@
           <w:sz w:val="24"/>
           <w:szCs w:val="24"/>
         </w:rPr>
-        <w:t>) increases, our code misses more events since the blackout time due to servicing an event is longer and code cannot react to events generated in that period.  Furthermore, as the average interval time between arrivals (</w:t>
-      </w:r>
-      <w:r>
-        <w:rPr>
-          <w:rFonts w:ascii="Arial" w:hAnsi="Arial" w:cs="Arial"/>
-          <w:b/>
-          <w:sz w:val="24"/>
-          <w:szCs w:val="24"/>
-        </w:rPr>
-        <w:t>lambda</w:t>
+        <w:t xml:space="preserve">) increases, our code misses more events since the blackout time due to servicing an event is longer and code cannot react to events generated in </w:t>
       </w:r>
       <w:r>
         <w:rPr>
@@ -2754,75 +2651,18 @@
           <w:sz w:val="24"/>
           <w:szCs w:val="24"/>
         </w:rPr>
-        <w:t xml:space="preserve">) </w:t>
+        <w:lastRenderedPageBreak/>
+        <w:t xml:space="preserve">that period.  </w:t>
       </w:r>
       <w:r>
         <w:rPr>
-          <w:rFonts w:ascii="Arial" w:hAnsi="Arial" w:cs="Arial"/>
-          <w:sz w:val="24"/>
-          <w:szCs w:val="24"/>
-        </w:rPr>
-        <w:lastRenderedPageBreak/>
-        <w:t>increases, the percentage o</w:t>
-      </w:r>
-      <w:r>
-        <w:rPr>
-          <w:rFonts w:ascii="Arial" w:hAnsi="Arial" w:cs="Arial"/>
-          <w:sz w:val="24"/>
-          <w:szCs w:val="24"/>
-        </w:rPr>
-        <w:t>f missed events falls (Figure 2</w:t>
-      </w:r>
-      <w:r>
-        <w:rPr>
-          <w:rFonts w:ascii="Arial" w:hAnsi="Arial" w:cs="Arial"/>
-          <w:sz w:val="24"/>
-          <w:szCs w:val="24"/>
-        </w:rPr>
-        <w:t>). This is because here is more time for the program to react to new events that arrive before</w:t>
-      </w:r>
-      <w:r>
-        <w:rPr>
-          <w:rFonts w:ascii="Arial" w:hAnsi="Arial" w:cs="Arial"/>
-          <w:sz w:val="24"/>
-          <w:szCs w:val="24"/>
-        </w:rPr>
-        <w:t xml:space="preserve"> another event comes after it (e</w:t>
-      </w:r>
-      <w:r>
-        <w:rPr>
-          <w:rFonts w:ascii="Arial" w:hAnsi="Arial" w:cs="Arial"/>
-          <w:sz w:val="24"/>
-          <w:szCs w:val="24"/>
-        </w:rPr>
-        <w:t>ven</w:t>
-      </w:r>
-      <w:r>
-        <w:rPr>
-          <w:rFonts w:ascii="Arial" w:hAnsi="Arial" w:cs="Arial"/>
-          <w:sz w:val="24"/>
-          <w:szCs w:val="24"/>
-        </w:rPr>
-        <w:t>ts are being generated slowly)</w:t>
-      </w:r>
-    </w:p>
-    <w:p>
-      <w:pPr>
-        <w:pStyle w:val="Standard"/>
-        <w:ind w:firstLine="720"/>
-      </w:pPr>
-      <w:r>
-        <w:rPr>
-          <w:rFonts w:ascii="Arial" w:hAnsi="Arial" w:cs="Arial"/>
           <w:noProof/>
-          <w:sz w:val="24"/>
-          <w:szCs w:val="24"/>
         </w:rPr>
         <w:drawing>
-          <wp:inline distT="0" distB="0" distL="0" distR="0">
-            <wp:extent cx="5310377" cy="3620201"/>
-            <wp:effectExtent l="0" t="0" r="0" b="0"/>
-            <wp:docPr id="1" name="Object1" descr="chart"/>
+          <wp:inline distT="0" distB="0" distL="0" distR="0" wp14:anchorId="71AE5E80" wp14:editId="1B5E9349">
+            <wp:extent cx="5943600" cy="3077845"/>
+            <wp:effectExtent l="0" t="0" r="0" b="8255"/>
+            <wp:docPr id="1" name="Chart 1"/>
             <wp:cNvGraphicFramePr/>
             <a:graphic xmlns:a="http://schemas.openxmlformats.org/drawingml/2006/main">
               <a:graphicData uri="http://schemas.openxmlformats.org/drawingml/2006/chart">
@@ -2838,6 +2678,11 @@
         <w:pStyle w:val="Standard"/>
         <w:ind w:firstLine="720"/>
         <w:jc w:val="center"/>
+        <w:rPr>
+          <w:rFonts w:ascii="Arial" w:hAnsi="Arial" w:cs="Arial"/>
+          <w:sz w:val="24"/>
+          <w:szCs w:val="24"/>
+        </w:rPr>
       </w:pPr>
       <w:r>
         <w:rPr>
@@ -2852,8 +2697,20 @@
       <w:pPr>
         <w:pStyle w:val="Standard"/>
         <w:ind w:firstLine="720"/>
-        <w:jc w:val="center"/>
+        <w:rPr>
+          <w:rFonts w:ascii="Arial" w:hAnsi="Arial" w:cs="Arial"/>
+          <w:sz w:val="24"/>
+          <w:szCs w:val="24"/>
+        </w:rPr>
       </w:pPr>
+      <w:r>
+        <w:rPr>
+          <w:rFonts w:ascii="Arial" w:hAnsi="Arial" w:cs="Arial"/>
+          <w:sz w:val="24"/>
+          <w:szCs w:val="24"/>
+        </w:rPr>
+        <w:t>We encountered a bit of an anomaly as we worked.  At seemingly random times, the program would miss large amounts of events, and take long stretches of time to service the ones it had.  We don’t know what causes this, and we have no way to recreate or prevent it.  We did, however, keep this information and included it in our data collection.  As pictured in Figure 2, this makes it hard to find a trend in the number of missed events as response time increases, mostly due to the fact that response time was sporadically changing.</w:t>
+      </w:r>
     </w:p>
     <w:p>
       <w:pPr>
@@ -2866,10 +2723,10 @@
         </w:rPr>
         <w:lastRenderedPageBreak/>
         <w:drawing>
-          <wp:inline distT="0" distB="0" distL="0" distR="0">
-            <wp:extent cx="5673577" cy="3620841"/>
+          <wp:inline distT="0" distB="0" distL="0" distR="0" wp14:anchorId="75F066A4" wp14:editId="3DCEE090">
+            <wp:extent cx="5943600" cy="3204845"/>
             <wp:effectExtent l="0" t="0" r="0" b="0"/>
-            <wp:docPr id="2" name="Chart 2" descr="chart"/>
+            <wp:docPr id="4" name="Chart 4"/>
             <wp:cNvGraphicFramePr/>
             <a:graphic xmlns:a="http://schemas.openxmlformats.org/drawingml/2006/main">
               <a:graphicData uri="http://schemas.openxmlformats.org/drawingml/2006/chart">
@@ -2906,87 +2763,7 @@
           <w:sz w:val="24"/>
           <w:szCs w:val="24"/>
         </w:rPr>
-        <w:t>In the case of Round Robin in</w:t>
-      </w:r>
-      <w:r>
-        <w:rPr>
-          <w:rFonts w:ascii="Arial" w:hAnsi="Arial" w:cs="Arial"/>
-          <w:sz w:val="24"/>
-          <w:szCs w:val="24"/>
-        </w:rPr>
-        <w:t xml:space="preserve"> a</w:t>
-      </w:r>
-      <w:r>
-        <w:rPr>
-          <w:rFonts w:ascii="Arial" w:hAnsi="Arial" w:cs="Arial"/>
-          <w:sz w:val="24"/>
-          <w:szCs w:val="24"/>
-        </w:rPr>
-        <w:t xml:space="preserve"> single threaded environment, turnaround time exhibit</w:t>
-      </w:r>
-      <w:r>
-        <w:rPr>
-          <w:rFonts w:ascii="Arial" w:hAnsi="Arial" w:cs="Arial"/>
-          <w:sz w:val="24"/>
-          <w:szCs w:val="24"/>
-        </w:rPr>
-        <w:t>s</w:t>
-      </w:r>
-      <w:r>
-        <w:rPr>
-          <w:rFonts w:ascii="Arial" w:hAnsi="Arial" w:cs="Arial"/>
-          <w:sz w:val="24"/>
-          <w:szCs w:val="24"/>
-        </w:rPr>
-        <w:t xml:space="preserve"> the same trend as response time. As</w:t>
-      </w:r>
-      <w:r>
-        <w:rPr>
-          <w:rFonts w:ascii="Arial" w:hAnsi="Arial" w:cs="Arial"/>
-          <w:sz w:val="24"/>
-          <w:szCs w:val="24"/>
-        </w:rPr>
-        <w:t xml:space="preserve"> shown in figure 3, longer turn</w:t>
-      </w:r>
-      <w:r>
-        <w:rPr>
-          <w:rFonts w:ascii="Arial" w:hAnsi="Arial" w:cs="Arial"/>
-          <w:sz w:val="24"/>
-          <w:szCs w:val="24"/>
-        </w:rPr>
-        <w:t>around time leads to</w:t>
-      </w:r>
-      <w:r>
-        <w:rPr>
-          <w:rFonts w:ascii="Arial" w:hAnsi="Arial" w:cs="Arial"/>
-          <w:sz w:val="24"/>
-          <w:szCs w:val="24"/>
-        </w:rPr>
-        <w:t xml:space="preserve"> more missed events because </w:t>
-      </w:r>
-      <w:r>
-        <w:rPr>
-          <w:rFonts w:ascii="Arial" w:hAnsi="Arial" w:cs="Arial"/>
-          <w:sz w:val="24"/>
-          <w:szCs w:val="24"/>
-        </w:rPr>
-        <w:t>the program is unable to react to new events</w:t>
-      </w:r>
-      <w:r>
-        <w:rPr>
-          <w:rFonts w:ascii="Arial" w:hAnsi="Arial" w:cs="Arial"/>
-          <w:sz w:val="24"/>
-          <w:szCs w:val="24"/>
-        </w:rPr>
-        <w:t xml:space="preserve"> for a longer period of time</w:t>
-      </w:r>
-      <w:r>
-        <w:rPr>
-          <w:rFonts w:ascii="Arial" w:hAnsi="Arial" w:cs="Arial"/>
-          <w:sz w:val="24"/>
-          <w:szCs w:val="24"/>
-        </w:rPr>
-        <w:t>.</w:t>
+        <w:t>Similar to our Lab 1 findings, we found that with a longer turnaround time, the number of missed events generally increased, as the program could not effectively handle the arrival of new events, even with interrupts (see Figure 3 below).</w:t>
       </w:r>
     </w:p>
     <w:p>
@@ -2998,9 +2775,283 @@
         <w:rPr>
           <w:noProof/>
         </w:rPr>
+        <w:drawing>
+          <wp:inline distT="0" distB="0" distL="0" distR="0" wp14:anchorId="6A6D289C" wp14:editId="548827CC">
+            <wp:extent cx="5943600" cy="3215005"/>
+            <wp:effectExtent l="0" t="0" r="0" b="4445"/>
+            <wp:docPr id="6" name="Chart 6"/>
+            <wp:cNvGraphicFramePr/>
+            <a:graphic xmlns:a="http://schemas.openxmlformats.org/drawingml/2006/main">
+              <a:graphicData uri="http://schemas.openxmlformats.org/drawingml/2006/chart">
+                <c:chart xmlns:c="http://schemas.openxmlformats.org/drawingml/2006/chart" xmlns:r="http://schemas.openxmlformats.org/officeDocument/2006/relationships" r:id="rId9"/>
+              </a:graphicData>
+            </a:graphic>
+          </wp:inline>
+        </w:drawing>
+      </w:r>
+    </w:p>
+    <w:p>
+      <w:pPr>
+        <w:pStyle w:val="Standard"/>
+        <w:ind w:firstLine="720"/>
+        <w:jc w:val="center"/>
+      </w:pPr>
+      <w:r>
+        <w:rPr>
+          <w:rFonts w:ascii="Arial" w:hAnsi="Arial" w:cs="Arial"/>
+          <w:sz w:val="24"/>
+          <w:szCs w:val="24"/>
+        </w:rPr>
+        <w:t>Figure 3</w:t>
+      </w:r>
+    </w:p>
+    <w:p>
+      <w:pPr>
+        <w:pStyle w:val="Standard"/>
+        <w:ind w:firstLine="720"/>
+        <w:rPr>
+          <w:rFonts w:ascii="Arial" w:hAnsi="Arial" w:cs="Arial"/>
+          <w:sz w:val="24"/>
+          <w:szCs w:val="24"/>
+        </w:rPr>
+      </w:pPr>
+      <w:r>
+        <w:rPr>
+          <w:rFonts w:ascii="Arial" w:hAnsi="Arial" w:cs="Arial"/>
+          <w:sz w:val="24"/>
+          <w:szCs w:val="24"/>
+        </w:rPr>
         <w:lastRenderedPageBreak/>
+        <w:t>Our code minimizes the time it takes to completely se</w:t>
+      </w:r>
+      <w:r>
+        <w:rPr>
+          <w:rFonts w:ascii="Arial" w:hAnsi="Arial" w:cs="Arial"/>
+          <w:sz w:val="24"/>
+          <w:szCs w:val="24"/>
+        </w:rPr>
+        <w:t>rvice all buffered events in a single</w:t>
+      </w:r>
+      <w:r>
+        <w:rPr>
+          <w:rFonts w:ascii="Arial" w:hAnsi="Arial" w:cs="Arial"/>
+          <w:sz w:val="24"/>
+          <w:szCs w:val="24"/>
+        </w:rPr>
+        <w:t xml:space="preserve"> cycle by only cycling through the number of devices that are actively generating events, not by checking each flag individually on each cycle. We also reduced memory footprints and execution times by using minimal variables and bitwise operations. </w:t>
+      </w:r>
+      <w:r>
+        <w:rPr>
+          <w:rFonts w:ascii="Arial" w:hAnsi="Arial" w:cs="Arial"/>
+          <w:sz w:val="24"/>
+          <w:szCs w:val="24"/>
+        </w:rPr>
+        <w:t>Implementing interrupts helped our program overall, with a few anomalies that remain outliers.  The software keeps track of events and stores them to be serviced as best as it can, but in the current environment there are still not enough resources to effectively service the generated events.</w:t>
+      </w:r>
+    </w:p>
+    <w:p>
+      <w:pPr>
+        <w:pStyle w:val="Standard"/>
+        <w:ind w:firstLine="720"/>
+        <w:rPr>
+          <w:rFonts w:ascii="Arial" w:hAnsi="Arial" w:cs="Arial"/>
+          <w:sz w:val="24"/>
+          <w:szCs w:val="24"/>
+        </w:rPr>
+      </w:pPr>
+      <w:r>
+        <w:rPr>
+          <w:rFonts w:ascii="Arial" w:hAnsi="Arial" w:cs="Arial"/>
+          <w:sz w:val="24"/>
+          <w:szCs w:val="24"/>
+        </w:rPr>
+        <w:t>To further improve performance, we may have implemented the device buffer in such a way that it would process each buffered event based on the time it had buffered, rather than in a Round Robin fashion.  This would reduce overall response (and turnaround) time, and improved the effectiveness of the solution.</w:t>
+      </w:r>
+      <w:bookmarkStart w:id="0" w:name="_GoBack"/>
+      <w:bookmarkEnd w:id="0"/>
+    </w:p>
+    <w:p>
+      <w:pPr>
+        <w:pStyle w:val="Standard"/>
+        <w:ind w:firstLine="720"/>
+        <w:rPr>
+          <w:rFonts w:ascii="Arial" w:hAnsi="Arial" w:cs="Arial"/>
+          <w:sz w:val="24"/>
+          <w:szCs w:val="24"/>
+        </w:rPr>
+      </w:pPr>
+      <w:r>
+        <w:rPr>
+          <w:rFonts w:ascii="Arial" w:hAnsi="Arial" w:cs="Arial"/>
+          <w:sz w:val="24"/>
+          <w:szCs w:val="24"/>
+        </w:rPr>
+        <w:t>For the reader’s convenience, graphs from Lab 1 have been included below.</w:t>
+      </w:r>
+    </w:p>
+    <w:p>
+      <w:pPr>
+        <w:rPr>
+          <w:rFonts w:ascii="Arial" w:hAnsi="Arial" w:cs="Arial"/>
+          <w:sz w:val="24"/>
+          <w:szCs w:val="24"/>
+        </w:rPr>
+      </w:pPr>
+      <w:r>
+        <w:rPr>
+          <w:rFonts w:ascii="Arial" w:hAnsi="Arial" w:cs="Arial"/>
+          <w:sz w:val="24"/>
+          <w:szCs w:val="24"/>
+        </w:rPr>
+        <w:br w:type="page"/>
+      </w:r>
+    </w:p>
+    <w:p>
+      <w:pPr>
+        <w:pStyle w:val="Standard"/>
+        <w:ind w:firstLine="720"/>
+        <w:rPr>
+          <w:rFonts w:ascii="Arial" w:hAnsi="Arial" w:cs="Arial"/>
+          <w:b/>
+          <w:sz w:val="24"/>
+          <w:szCs w:val="24"/>
+        </w:rPr>
+      </w:pPr>
+      <w:r>
+        <w:rPr>
+          <w:rFonts w:ascii="Arial" w:hAnsi="Arial" w:cs="Arial"/>
+          <w:b/>
+          <w:sz w:val="24"/>
+          <w:szCs w:val="24"/>
+        </w:rPr>
+        <w:lastRenderedPageBreak/>
+        <w:t>Graphs from Lab 1</w:t>
+      </w:r>
+    </w:p>
+    <w:p>
+      <w:pPr>
+        <w:pStyle w:val="Standard"/>
+        <w:ind w:firstLine="720"/>
+      </w:pPr>
+      <w:r>
+        <w:rPr>
+          <w:rFonts w:ascii="Arial" w:hAnsi="Arial" w:cs="Arial"/>
+          <w:noProof/>
+          <w:sz w:val="24"/>
+          <w:szCs w:val="24"/>
+        </w:rPr>
         <w:drawing>
-          <wp:anchor distT="0" distB="0" distL="114300" distR="114300" simplePos="0" relativeHeight="2" behindDoc="0" locked="0" layoutInCell="1" allowOverlap="1">
+          <wp:inline distT="0" distB="0" distL="0" distR="0" wp14:anchorId="42E0A9BE" wp14:editId="3FDCB7A3">
+            <wp:extent cx="5310377" cy="3620201"/>
+            <wp:effectExtent l="0" t="0" r="0" b="0"/>
+            <wp:docPr id="5" name="Object1" descr="chart"/>
+            <wp:cNvGraphicFramePr/>
+            <a:graphic xmlns:a="http://schemas.openxmlformats.org/drawingml/2006/main">
+              <a:graphicData uri="http://schemas.openxmlformats.org/drawingml/2006/chart">
+                <c:chart xmlns:c="http://schemas.openxmlformats.org/drawingml/2006/chart" xmlns:r="http://schemas.openxmlformats.org/officeDocument/2006/relationships" r:id="rId10"/>
+              </a:graphicData>
+            </a:graphic>
+          </wp:inline>
+        </w:drawing>
+      </w:r>
+    </w:p>
+    <w:p>
+      <w:pPr>
+        <w:pStyle w:val="Standard"/>
+        <w:ind w:firstLine="720"/>
+        <w:jc w:val="center"/>
+      </w:pPr>
+      <w:r>
+        <w:rPr>
+          <w:rFonts w:ascii="Arial" w:hAnsi="Arial" w:cs="Arial"/>
+          <w:sz w:val="24"/>
+          <w:szCs w:val="24"/>
+        </w:rPr>
+        <w:t>Figure 1</w:t>
+      </w:r>
+      <w:r>
+        <w:rPr>
+          <w:rFonts w:ascii="Arial" w:hAnsi="Arial" w:cs="Arial"/>
+          <w:sz w:val="24"/>
+          <w:szCs w:val="24"/>
+        </w:rPr>
+        <w:t>-1</w:t>
+      </w:r>
+    </w:p>
+    <w:p>
+      <w:pPr>
+        <w:pStyle w:val="Standard"/>
+        <w:ind w:firstLine="720"/>
+        <w:jc w:val="center"/>
+      </w:pPr>
+    </w:p>
+    <w:p>
+      <w:pPr>
+        <w:pStyle w:val="Standard"/>
+        <w:jc w:val="center"/>
+      </w:pPr>
+      <w:r>
+        <w:rPr>
+          <w:noProof/>
+        </w:rPr>
+        <w:drawing>
+          <wp:inline distT="0" distB="0" distL="0" distR="0" wp14:anchorId="117DCB59" wp14:editId="21EED4B9">
+            <wp:extent cx="5673577" cy="3620841"/>
+            <wp:effectExtent l="0" t="0" r="0" b="0"/>
+            <wp:docPr id="2" name="Chart 2" descr="chart"/>
+            <wp:cNvGraphicFramePr/>
+            <a:graphic xmlns:a="http://schemas.openxmlformats.org/drawingml/2006/main">
+              <a:graphicData uri="http://schemas.openxmlformats.org/drawingml/2006/chart">
+                <c:chart xmlns:c="http://schemas.openxmlformats.org/drawingml/2006/chart" xmlns:r="http://schemas.openxmlformats.org/officeDocument/2006/relationships" r:id="rId11"/>
+              </a:graphicData>
+            </a:graphic>
+          </wp:inline>
+        </w:drawing>
+      </w:r>
+    </w:p>
+    <w:p>
+      <w:pPr>
+        <w:pStyle w:val="Standard"/>
+        <w:ind w:firstLine="720"/>
+        <w:jc w:val="center"/>
+      </w:pPr>
+      <w:r>
+        <w:rPr>
+          <w:rFonts w:ascii="Arial" w:hAnsi="Arial" w:cs="Arial"/>
+          <w:sz w:val="24"/>
+          <w:szCs w:val="24"/>
+        </w:rPr>
+        <w:lastRenderedPageBreak/>
+        <w:t xml:space="preserve">Figure </w:t>
+      </w:r>
+      <w:r>
+        <w:rPr>
+          <w:rFonts w:ascii="Arial" w:hAnsi="Arial" w:cs="Arial"/>
+          <w:sz w:val="24"/>
+          <w:szCs w:val="24"/>
+        </w:rPr>
+        <w:t>1-</w:t>
+      </w:r>
+      <w:r>
+        <w:rPr>
+          <w:rFonts w:ascii="Arial" w:hAnsi="Arial" w:cs="Arial"/>
+          <w:sz w:val="24"/>
+          <w:szCs w:val="24"/>
+        </w:rPr>
+        <w:t>2</w:t>
+      </w:r>
+    </w:p>
+    <w:p>
+      <w:pPr>
+        <w:pStyle w:val="Standard"/>
+        <w:ind w:firstLine="720"/>
+      </w:pPr>
+      <w:r>
+        <w:rPr>
+          <w:noProof/>
+        </w:rPr>
+        <w:drawing>
+          <wp:anchor distT="0" distB="0" distL="114300" distR="114300" simplePos="0" relativeHeight="251659264" behindDoc="0" locked="0" layoutInCell="1" allowOverlap="1" wp14:anchorId="62638A4E" wp14:editId="1FBDCF05">
             <wp:simplePos x="0" y="0"/>
             <wp:positionH relativeFrom="column">
               <wp:align>center</wp:align>
@@ -3015,7 +3066,7 @@
             <wp:cNvGraphicFramePr/>
             <a:graphic xmlns:a="http://schemas.openxmlformats.org/drawingml/2006/main">
               <a:graphicData uri="http://schemas.openxmlformats.org/drawingml/2006/chart">
-                <c:chart xmlns:c="http://schemas.openxmlformats.org/drawingml/2006/chart" xmlns:r="http://schemas.openxmlformats.org/officeDocument/2006/relationships" r:id="rId9"/>
+                <c:chart xmlns:c="http://schemas.openxmlformats.org/drawingml/2006/chart" xmlns:r="http://schemas.openxmlformats.org/officeDocument/2006/relationships" r:id="rId12"/>
               </a:graphicData>
             </a:graphic>
           </wp:anchor>
@@ -3034,86 +3085,28 @@
           <w:sz w:val="24"/>
           <w:szCs w:val="24"/>
         </w:rPr>
-        <w:t>Figure 3</w:t>
+        <w:t xml:space="preserve">Figure </w:t>
+      </w:r>
+      <w:r>
+        <w:rPr>
+          <w:rFonts w:ascii="Arial" w:hAnsi="Arial" w:cs="Arial"/>
+          <w:sz w:val="24"/>
+          <w:szCs w:val="24"/>
+        </w:rPr>
+        <w:t>1-3</w:t>
       </w:r>
     </w:p>
     <w:p>
       <w:pPr>
         <w:pStyle w:val="Standard"/>
         <w:ind w:firstLine="720"/>
-      </w:pPr>
-      <w:r>
         <w:rPr>
           <w:rFonts w:ascii="Arial" w:hAnsi="Arial" w:cs="Arial"/>
+          <w:b/>
           <w:sz w:val="24"/>
           <w:szCs w:val="24"/>
         </w:rPr>
-        <w:t>Our code minimizes the time it takes to completely se</w:t>
-      </w:r>
-      <w:r>
-        <w:rPr>
-          <w:rFonts w:ascii="Arial" w:hAnsi="Arial" w:cs="Arial"/>
-          <w:sz w:val="24"/>
-          <w:szCs w:val="24"/>
-        </w:rPr>
-        <w:t>rvice all buffered events in a single</w:t>
-      </w:r>
-      <w:r>
-        <w:rPr>
-          <w:rFonts w:ascii="Arial" w:hAnsi="Arial" w:cs="Arial"/>
-          <w:sz w:val="24"/>
-          <w:szCs w:val="24"/>
-        </w:rPr>
-        <w:t xml:space="preserve"> cycle by only cycling through the number of devices that are actively generating events, not by checking each flag individually on each cycle. We also reduced memory footprints and execution times by using minimal variables and bitwise operations. If we are limited by Round Robin, we can only decrease the number of</w:t>
-      </w:r>
-      <w:r>
-        <w:rPr>
-          <w:rFonts w:ascii="Arial" w:hAnsi="Arial" w:cs="Arial"/>
-          <w:sz w:val="24"/>
-          <w:szCs w:val="24"/>
-        </w:rPr>
-        <w:t xml:space="preserve"> missed events by reducing turn</w:t>
-      </w:r>
-      <w:r>
-        <w:rPr>
-          <w:rFonts w:ascii="Arial" w:hAnsi="Arial" w:cs="Arial"/>
-          <w:sz w:val="24"/>
-          <w:szCs w:val="24"/>
-        </w:rPr>
-        <w:t>around time for each event in a single threaded environment. If we i</w:t>
-      </w:r>
-      <w:r>
-        <w:rPr>
-          <w:rFonts w:ascii="Arial" w:hAnsi="Arial" w:cs="Arial"/>
-          <w:sz w:val="24"/>
-          <w:szCs w:val="24"/>
-        </w:rPr>
-        <w:t>mplement multi</w:t>
-      </w:r>
-      <w:r>
-        <w:rPr>
-          <w:rFonts w:ascii="Arial" w:hAnsi="Arial" w:cs="Arial"/>
-          <w:sz w:val="24"/>
-          <w:szCs w:val="24"/>
-        </w:rPr>
-        <w:t xml:space="preserve">threading with Round Robin, we could reduce response time since we well be able to respond to events while other events are being served.  These are all strategies in addition to improving program efficiency and reduce </w:t>
-      </w:r>
-      <w:r>
-        <w:rPr>
-          <w:rFonts w:ascii="Arial" w:hAnsi="Arial" w:cs="Arial"/>
-          <w:sz w:val="24"/>
-          <w:szCs w:val="24"/>
-        </w:rPr>
-        <w:t xml:space="preserve">the time it takes to complete a </w:t>
-      </w:r>
-      <w:r>
-        <w:rPr>
-          <w:rFonts w:ascii="Arial" w:hAnsi="Arial" w:cs="Arial"/>
-          <w:sz w:val="24"/>
-          <w:szCs w:val="24"/>
-        </w:rPr>
-        <w:t>cycle.</w:t>
-      </w:r>
+      </w:pPr>
     </w:p>
     <w:p>
       <w:pPr>
@@ -3781,7 +3774,1319 @@
   <c:date1904 val="0"/>
   <c:lang val="en-US"/>
   <c:roundedCorners val="0"/>
-  <c:style val="2"/>
+  <mc:AlternateContent xmlns:mc="http://schemas.openxmlformats.org/markup-compatibility/2006">
+    <mc:Choice xmlns:c14="http://schemas.microsoft.com/office/drawing/2007/8/2/chart" Requires="c14">
+      <c14:style val="102"/>
+    </mc:Choice>
+    <mc:Fallback>
+      <c:style val="2"/>
+    </mc:Fallback>
+  </mc:AlternateContent>
+  <c:chart>
+    <c:title>
+      <c:tx>
+        <c:rich>
+          <a:bodyPr/>
+          <a:lstStyle/>
+          <a:p>
+            <a:pPr>
+              <a:defRPr sz="1300" b="0" baseline="0">
+                <a:solidFill>
+                  <a:srgbClr val="000000"/>
+                </a:solidFill>
+                <a:latin typeface="Arial"/>
+              </a:defRPr>
+            </a:pPr>
+            <a:r>
+              <a:rPr lang="en-US"/>
+              <a:t>Missed Event Percentage VS Mu</a:t>
+            </a:r>
+          </a:p>
+        </c:rich>
+      </c:tx>
+      <c:overlay val="0"/>
+    </c:title>
+    <c:autoTitleDeleted val="0"/>
+    <c:plotArea>
+      <c:layout/>
+      <c:scatterChart>
+        <c:scatterStyle val="smoothMarker"/>
+        <c:varyColors val="0"/>
+        <c:ser>
+          <c:idx val="0"/>
+          <c:order val="0"/>
+          <c:tx>
+            <c:strRef>
+              <c:f>'[results-2.ods]Lab 2'!$A$2</c:f>
+              <c:strCache>
+                <c:ptCount val="1"/>
+                <c:pt idx="0">
+                  <c:v>2 devices</c:v>
+                </c:pt>
+              </c:strCache>
+            </c:strRef>
+          </c:tx>
+          <c:spPr>
+            <a:ln w="28800">
+              <a:solidFill>
+                <a:srgbClr val="004586"/>
+              </a:solidFill>
+            </a:ln>
+          </c:spPr>
+          <c:marker>
+            <c:symbol val="square"/>
+            <c:size val="8"/>
+          </c:marker>
+          <c:xVal>
+            <c:numRef>
+              <c:f>'[results-2.ods]Lab 2'!$C$2:$C$5</c:f>
+              <c:numCache>
+                <c:formatCode>General</c:formatCode>
+                <c:ptCount val="4"/>
+                <c:pt idx="0">
+                  <c:v>10</c:v>
+                </c:pt>
+                <c:pt idx="1">
+                  <c:v>30</c:v>
+                </c:pt>
+                <c:pt idx="2">
+                  <c:v>60</c:v>
+                </c:pt>
+                <c:pt idx="3">
+                  <c:v>90</c:v>
+                </c:pt>
+              </c:numCache>
+            </c:numRef>
+          </c:xVal>
+          <c:yVal>
+            <c:numRef>
+              <c:f>'[results-2.ods]Lab 2'!$D$2:$D$5</c:f>
+              <c:numCache>
+                <c:formatCode>General</c:formatCode>
+                <c:ptCount val="4"/>
+                <c:pt idx="0">
+                  <c:v>0.5</c:v>
+                </c:pt>
+                <c:pt idx="1">
+                  <c:v>0.5</c:v>
+                </c:pt>
+                <c:pt idx="2">
+                  <c:v>0.5</c:v>
+                </c:pt>
+                <c:pt idx="3">
+                  <c:v>22.05</c:v>
+                </c:pt>
+              </c:numCache>
+            </c:numRef>
+          </c:yVal>
+          <c:smooth val="1"/>
+        </c:ser>
+        <c:ser>
+          <c:idx val="1"/>
+          <c:order val="1"/>
+          <c:tx>
+            <c:strRef>
+              <c:f>'[results-2.ods]Lab 2'!$A$6</c:f>
+              <c:strCache>
+                <c:ptCount val="1"/>
+                <c:pt idx="0">
+                  <c:v>4 devices</c:v>
+                </c:pt>
+              </c:strCache>
+            </c:strRef>
+          </c:tx>
+          <c:spPr>
+            <a:ln w="28800">
+              <a:solidFill>
+                <a:srgbClr val="FF420E"/>
+              </a:solidFill>
+            </a:ln>
+          </c:spPr>
+          <c:marker>
+            <c:symbol val="diamond"/>
+            <c:size val="8"/>
+          </c:marker>
+          <c:xVal>
+            <c:numRef>
+              <c:f>'[results-2.ods]Lab 2'!$C$6:$C$9</c:f>
+              <c:numCache>
+                <c:formatCode>General</c:formatCode>
+                <c:ptCount val="4"/>
+                <c:pt idx="0">
+                  <c:v>10</c:v>
+                </c:pt>
+                <c:pt idx="1">
+                  <c:v>30</c:v>
+                </c:pt>
+                <c:pt idx="2">
+                  <c:v>60</c:v>
+                </c:pt>
+                <c:pt idx="3">
+                  <c:v>90</c:v>
+                </c:pt>
+              </c:numCache>
+            </c:numRef>
+          </c:xVal>
+          <c:yVal>
+            <c:numRef>
+              <c:f>'[results-2.ods]Lab 2'!$D$6:$D$9</c:f>
+              <c:numCache>
+                <c:formatCode>General</c:formatCode>
+                <c:ptCount val="4"/>
+                <c:pt idx="0">
+                  <c:v>0.25</c:v>
+                </c:pt>
+                <c:pt idx="1">
+                  <c:v>0.25</c:v>
+                </c:pt>
+                <c:pt idx="2" formatCode="#,##0.00">
+                  <c:v>0.5</c:v>
+                </c:pt>
+                <c:pt idx="3" formatCode="#,##0.00">
+                  <c:v>12.13</c:v>
+                </c:pt>
+              </c:numCache>
+            </c:numRef>
+          </c:yVal>
+          <c:smooth val="1"/>
+        </c:ser>
+        <c:ser>
+          <c:idx val="2"/>
+          <c:order val="2"/>
+          <c:tx>
+            <c:strRef>
+              <c:f>'[results-2.ods]Lab 2'!$A$10</c:f>
+              <c:strCache>
+                <c:ptCount val="1"/>
+                <c:pt idx="0">
+                  <c:v>8 devices</c:v>
+                </c:pt>
+              </c:strCache>
+            </c:strRef>
+          </c:tx>
+          <c:spPr>
+            <a:ln w="28800">
+              <a:solidFill>
+                <a:srgbClr val="FFD320"/>
+              </a:solidFill>
+            </a:ln>
+          </c:spPr>
+          <c:marker>
+            <c:symbol val="triangle"/>
+            <c:size val="8"/>
+          </c:marker>
+          <c:xVal>
+            <c:numRef>
+              <c:f>'[results-2.ods]Lab 2'!$C$10:$C$13</c:f>
+              <c:numCache>
+                <c:formatCode>General</c:formatCode>
+                <c:ptCount val="4"/>
+                <c:pt idx="0">
+                  <c:v>10</c:v>
+                </c:pt>
+                <c:pt idx="1">
+                  <c:v>30</c:v>
+                </c:pt>
+                <c:pt idx="2">
+                  <c:v>60</c:v>
+                </c:pt>
+                <c:pt idx="3">
+                  <c:v>90</c:v>
+                </c:pt>
+              </c:numCache>
+            </c:numRef>
+          </c:xVal>
+          <c:yVal>
+            <c:numRef>
+              <c:f>'[results-2.ods]Lab 2'!$D$10:$D$13</c:f>
+              <c:numCache>
+                <c:formatCode>#,##0.00</c:formatCode>
+                <c:ptCount val="4"/>
+                <c:pt idx="0">
+                  <c:v>0.12</c:v>
+                </c:pt>
+                <c:pt idx="1">
+                  <c:v>0.12</c:v>
+                </c:pt>
+                <c:pt idx="2">
+                  <c:v>0.25</c:v>
+                </c:pt>
+                <c:pt idx="3" formatCode="General">
+                  <c:v>0.98</c:v>
+                </c:pt>
+              </c:numCache>
+            </c:numRef>
+          </c:yVal>
+          <c:smooth val="1"/>
+        </c:ser>
+        <c:dLbls>
+          <c:showLegendKey val="0"/>
+          <c:showVal val="0"/>
+          <c:showCatName val="0"/>
+          <c:showSerName val="0"/>
+          <c:showPercent val="0"/>
+          <c:showBubbleSize val="0"/>
+        </c:dLbls>
+        <c:axId val="418302328"/>
+        <c:axId val="418304288"/>
+      </c:scatterChart>
+      <c:valAx>
+        <c:axId val="418304288"/>
+        <c:scaling>
+          <c:orientation val="minMax"/>
+        </c:scaling>
+        <c:delete val="0"/>
+        <c:axPos val="l"/>
+        <c:majorGridlines>
+          <c:spPr>
+            <a:ln>
+              <a:solidFill>
+                <a:srgbClr val="B3B3B3"/>
+              </a:solidFill>
+            </a:ln>
+          </c:spPr>
+        </c:majorGridlines>
+        <c:title>
+          <c:tx>
+            <c:rich>
+              <a:bodyPr/>
+              <a:lstStyle/>
+              <a:p>
+                <a:pPr>
+                  <a:defRPr sz="900" b="0" baseline="0">
+                    <a:solidFill>
+                      <a:srgbClr val="000000"/>
+                    </a:solidFill>
+                    <a:latin typeface="Arial"/>
+                  </a:defRPr>
+                </a:pPr>
+                <a:r>
+                  <a:rPr lang="en-US"/>
+                  <a:t>Avg Missed Events (%)</a:t>
+                </a:r>
+              </a:p>
+            </c:rich>
+          </c:tx>
+          <c:overlay val="0"/>
+        </c:title>
+        <c:numFmt formatCode="General" sourceLinked="0"/>
+        <c:majorTickMark val="none"/>
+        <c:minorTickMark val="none"/>
+        <c:tickLblPos val="nextTo"/>
+        <c:spPr>
+          <a:ln>
+            <a:solidFill>
+              <a:srgbClr val="B3B3B3"/>
+            </a:solidFill>
+          </a:ln>
+        </c:spPr>
+        <c:txPr>
+          <a:bodyPr/>
+          <a:lstStyle/>
+          <a:p>
+            <a:pPr>
+              <a:defRPr sz="1000" b="0" baseline="0">
+                <a:solidFill>
+                  <a:srgbClr val="000000"/>
+                </a:solidFill>
+                <a:latin typeface="Arial"/>
+              </a:defRPr>
+            </a:pPr>
+            <a:endParaRPr lang="en-US"/>
+          </a:p>
+        </c:txPr>
+        <c:crossAx val="418302328"/>
+        <c:crossesAt val="0"/>
+        <c:crossBetween val="midCat"/>
+      </c:valAx>
+      <c:valAx>
+        <c:axId val="418302328"/>
+        <c:scaling>
+          <c:orientation val="minMax"/>
+        </c:scaling>
+        <c:delete val="0"/>
+        <c:axPos val="b"/>
+        <c:title>
+          <c:tx>
+            <c:rich>
+              <a:bodyPr/>
+              <a:lstStyle/>
+              <a:p>
+                <a:pPr>
+                  <a:defRPr sz="900" b="0" baseline="0">
+                    <a:solidFill>
+                      <a:srgbClr val="000000"/>
+                    </a:solidFill>
+                    <a:latin typeface="Arial"/>
+                  </a:defRPr>
+                </a:pPr>
+                <a:r>
+                  <a:rPr lang="en-US"/>
+                  <a:t>Mu</a:t>
+                </a:r>
+              </a:p>
+            </c:rich>
+          </c:tx>
+          <c:overlay val="0"/>
+        </c:title>
+        <c:numFmt formatCode="General" sourceLinked="0"/>
+        <c:majorTickMark val="none"/>
+        <c:minorTickMark val="none"/>
+        <c:tickLblPos val="nextTo"/>
+        <c:spPr>
+          <a:ln>
+            <a:solidFill>
+              <a:srgbClr val="B3B3B3"/>
+            </a:solidFill>
+          </a:ln>
+        </c:spPr>
+        <c:txPr>
+          <a:bodyPr/>
+          <a:lstStyle/>
+          <a:p>
+            <a:pPr>
+              <a:defRPr sz="1000" b="0" baseline="0">
+                <a:solidFill>
+                  <a:srgbClr val="000000"/>
+                </a:solidFill>
+                <a:latin typeface="Arial"/>
+              </a:defRPr>
+            </a:pPr>
+            <a:endParaRPr lang="en-US"/>
+          </a:p>
+        </c:txPr>
+        <c:crossAx val="418304288"/>
+        <c:crossesAt val="0"/>
+        <c:crossBetween val="midCat"/>
+      </c:valAx>
+      <c:spPr>
+        <a:noFill/>
+        <a:ln>
+          <a:solidFill>
+            <a:srgbClr val="B3B3B3"/>
+          </a:solidFill>
+          <a:prstDash val="solid"/>
+        </a:ln>
+      </c:spPr>
+    </c:plotArea>
+    <c:legend>
+      <c:legendPos val="r"/>
+      <c:overlay val="0"/>
+      <c:spPr>
+        <a:noFill/>
+        <a:ln>
+          <a:noFill/>
+        </a:ln>
+      </c:spPr>
+      <c:txPr>
+        <a:bodyPr/>
+        <a:lstStyle/>
+        <a:p>
+          <a:pPr>
+            <a:defRPr sz="1000" b="0" baseline="0"/>
+          </a:pPr>
+          <a:endParaRPr lang="en-US"/>
+        </a:p>
+      </c:txPr>
+    </c:legend>
+    <c:plotVisOnly val="1"/>
+    <c:dispBlanksAs val="gap"/>
+    <c:showDLblsOverMax val="0"/>
+  </c:chart>
+  <c:spPr>
+    <a:ln>
+      <a:noFill/>
+    </a:ln>
+  </c:spPr>
+  <c:externalData r:id="rId1">
+    <c:autoUpdate val="0"/>
+  </c:externalData>
+</c:chartSpace>
+</file>
+
+<file path=word/charts/chart2.xml><?xml version="1.0" encoding="utf-8"?>
+<c:chartSpace xmlns:c="http://schemas.openxmlformats.org/drawingml/2006/chart" xmlns:a="http://schemas.openxmlformats.org/drawingml/2006/main" xmlns:r="http://schemas.openxmlformats.org/officeDocument/2006/relationships">
+  <c:date1904 val="0"/>
+  <c:lang val="en-US"/>
+  <c:roundedCorners val="0"/>
+  <mc:AlternateContent xmlns:mc="http://schemas.openxmlformats.org/markup-compatibility/2006">
+    <mc:Choice xmlns:c14="http://schemas.microsoft.com/office/drawing/2007/8/2/chart" Requires="c14">
+      <c14:style val="102"/>
+    </mc:Choice>
+    <mc:Fallback>
+      <c:style val="2"/>
+    </mc:Fallback>
+  </mc:AlternateContent>
+  <c:chart>
+    <c:title>
+      <c:tx>
+        <c:rich>
+          <a:bodyPr/>
+          <a:lstStyle/>
+          <a:p>
+            <a:pPr>
+              <a:defRPr sz="1300" b="0" baseline="0">
+                <a:solidFill>
+                  <a:srgbClr val="000000"/>
+                </a:solidFill>
+                <a:latin typeface="Arial"/>
+              </a:defRPr>
+            </a:pPr>
+            <a:r>
+              <a:rPr lang="en-US"/>
+              <a:t>Missed Event Percentage VS Avg Response Time (s)</a:t>
+            </a:r>
+          </a:p>
+        </c:rich>
+      </c:tx>
+      <c:overlay val="0"/>
+    </c:title>
+    <c:autoTitleDeleted val="0"/>
+    <c:plotArea>
+      <c:layout/>
+      <c:scatterChart>
+        <c:scatterStyle val="smoothMarker"/>
+        <c:varyColors val="0"/>
+        <c:ser>
+          <c:idx val="0"/>
+          <c:order val="0"/>
+          <c:tx>
+            <c:strRef>
+              <c:f>'[results-2.ods]Lab 2'!$A$2</c:f>
+              <c:strCache>
+                <c:ptCount val="1"/>
+                <c:pt idx="0">
+                  <c:v>2 devices</c:v>
+                </c:pt>
+              </c:strCache>
+            </c:strRef>
+          </c:tx>
+          <c:spPr>
+            <a:ln w="28800">
+              <a:solidFill>
+                <a:srgbClr val="004586"/>
+              </a:solidFill>
+            </a:ln>
+          </c:spPr>
+          <c:marker>
+            <c:symbol val="square"/>
+            <c:size val="8"/>
+          </c:marker>
+          <c:xVal>
+            <c:numRef>
+              <c:f>'[results-2.ods]Lab 2'!$E$2:$E$5</c:f>
+              <c:numCache>
+                <c:formatCode>General</c:formatCode>
+                <c:ptCount val="4"/>
+                <c:pt idx="0">
+                  <c:v>1.9849999999999998E-3</c:v>
+                </c:pt>
+                <c:pt idx="1">
+                  <c:v>2.447E-3</c:v>
+                </c:pt>
+                <c:pt idx="2">
+                  <c:v>2.993E-3</c:v>
+                </c:pt>
+                <c:pt idx="3">
+                  <c:v>2.0839999999999999E-3</c:v>
+                </c:pt>
+              </c:numCache>
+            </c:numRef>
+          </c:xVal>
+          <c:yVal>
+            <c:numRef>
+              <c:f>'[results-2.ods]Lab 2'!$D$2:$D$5</c:f>
+              <c:numCache>
+                <c:formatCode>General</c:formatCode>
+                <c:ptCount val="4"/>
+                <c:pt idx="0">
+                  <c:v>0.5</c:v>
+                </c:pt>
+                <c:pt idx="1">
+                  <c:v>0.5</c:v>
+                </c:pt>
+                <c:pt idx="2">
+                  <c:v>0.5</c:v>
+                </c:pt>
+                <c:pt idx="3">
+                  <c:v>22.05</c:v>
+                </c:pt>
+              </c:numCache>
+            </c:numRef>
+          </c:yVal>
+          <c:smooth val="1"/>
+        </c:ser>
+        <c:ser>
+          <c:idx val="1"/>
+          <c:order val="1"/>
+          <c:tx>
+            <c:strRef>
+              <c:f>'[results-2.ods]Lab 2'!$A$6</c:f>
+              <c:strCache>
+                <c:ptCount val="1"/>
+                <c:pt idx="0">
+                  <c:v>4 devices</c:v>
+                </c:pt>
+              </c:strCache>
+            </c:strRef>
+          </c:tx>
+          <c:spPr>
+            <a:ln w="28800">
+              <a:solidFill>
+                <a:srgbClr val="FF420E"/>
+              </a:solidFill>
+            </a:ln>
+          </c:spPr>
+          <c:marker>
+            <c:symbol val="diamond"/>
+            <c:size val="8"/>
+          </c:marker>
+          <c:xVal>
+            <c:numRef>
+              <c:f>'[results-2.ods]Lab 2'!$E$6:$E$9</c:f>
+              <c:numCache>
+                <c:formatCode>General</c:formatCode>
+                <c:ptCount val="4"/>
+                <c:pt idx="0">
+                  <c:v>1.952E-3</c:v>
+                </c:pt>
+                <c:pt idx="1">
+                  <c:v>2.6909999999999998E-3</c:v>
+                </c:pt>
+                <c:pt idx="2" formatCode="#,##0.000000">
+                  <c:v>2.1120000000000002E-3</c:v>
+                </c:pt>
+                <c:pt idx="3" formatCode="#,##0.000000">
+                  <c:v>2.9499999999999999E-3</c:v>
+                </c:pt>
+              </c:numCache>
+            </c:numRef>
+          </c:xVal>
+          <c:yVal>
+            <c:numRef>
+              <c:f>'[results-2.ods]Lab 2'!$D$6:$D$9</c:f>
+              <c:numCache>
+                <c:formatCode>General</c:formatCode>
+                <c:ptCount val="4"/>
+                <c:pt idx="0">
+                  <c:v>0.25</c:v>
+                </c:pt>
+                <c:pt idx="1">
+                  <c:v>0.25</c:v>
+                </c:pt>
+                <c:pt idx="2" formatCode="#,##0.00">
+                  <c:v>0.5</c:v>
+                </c:pt>
+                <c:pt idx="3" formatCode="#,##0.00">
+                  <c:v>12.13</c:v>
+                </c:pt>
+              </c:numCache>
+            </c:numRef>
+          </c:yVal>
+          <c:smooth val="1"/>
+        </c:ser>
+        <c:ser>
+          <c:idx val="2"/>
+          <c:order val="2"/>
+          <c:tx>
+            <c:strRef>
+              <c:f>'[results-2.ods]Lab 2'!$A$10</c:f>
+              <c:strCache>
+                <c:ptCount val="1"/>
+                <c:pt idx="0">
+                  <c:v>8 devices</c:v>
+                </c:pt>
+              </c:strCache>
+            </c:strRef>
+          </c:tx>
+          <c:spPr>
+            <a:ln w="28800">
+              <a:solidFill>
+                <a:srgbClr val="FFD320"/>
+              </a:solidFill>
+            </a:ln>
+          </c:spPr>
+          <c:marker>
+            <c:symbol val="triangle"/>
+            <c:size val="8"/>
+          </c:marker>
+          <c:xVal>
+            <c:numRef>
+              <c:f>'[results-2.ods]Lab 2'!$E$10:$E$13</c:f>
+              <c:numCache>
+                <c:formatCode>#,##0.000000</c:formatCode>
+                <c:ptCount val="4"/>
+                <c:pt idx="0">
+                  <c:v>3.8319999999999999E-3</c:v>
+                </c:pt>
+                <c:pt idx="1">
+                  <c:v>3.9529999999999999E-3</c:v>
+                </c:pt>
+                <c:pt idx="2">
+                  <c:v>5.2469999999999999E-3</c:v>
+                </c:pt>
+                <c:pt idx="3" formatCode="General">
+                  <c:v>5.77E-3</c:v>
+                </c:pt>
+              </c:numCache>
+            </c:numRef>
+          </c:xVal>
+          <c:yVal>
+            <c:numRef>
+              <c:f>'[results-2.ods]Lab 2'!$D$10:$D$13</c:f>
+              <c:numCache>
+                <c:formatCode>#,##0.00</c:formatCode>
+                <c:ptCount val="4"/>
+                <c:pt idx="0">
+                  <c:v>0.12</c:v>
+                </c:pt>
+                <c:pt idx="1">
+                  <c:v>0.12</c:v>
+                </c:pt>
+                <c:pt idx="2">
+                  <c:v>0.25</c:v>
+                </c:pt>
+                <c:pt idx="3" formatCode="General">
+                  <c:v>0.98</c:v>
+                </c:pt>
+              </c:numCache>
+            </c:numRef>
+          </c:yVal>
+          <c:smooth val="1"/>
+        </c:ser>
+        <c:dLbls>
+          <c:showLegendKey val="0"/>
+          <c:showVal val="0"/>
+          <c:showCatName val="0"/>
+          <c:showSerName val="0"/>
+          <c:showPercent val="0"/>
+          <c:showBubbleSize val="0"/>
+        </c:dLbls>
+        <c:axId val="418301936"/>
+        <c:axId val="418301544"/>
+      </c:scatterChart>
+      <c:valAx>
+        <c:axId val="418301544"/>
+        <c:scaling>
+          <c:orientation val="minMax"/>
+        </c:scaling>
+        <c:delete val="0"/>
+        <c:axPos val="l"/>
+        <c:majorGridlines>
+          <c:spPr>
+            <a:ln>
+              <a:solidFill>
+                <a:srgbClr val="B3B3B3"/>
+              </a:solidFill>
+            </a:ln>
+          </c:spPr>
+        </c:majorGridlines>
+        <c:title>
+          <c:tx>
+            <c:rich>
+              <a:bodyPr/>
+              <a:lstStyle/>
+              <a:p>
+                <a:pPr>
+                  <a:defRPr sz="900" b="0" baseline="0">
+                    <a:solidFill>
+                      <a:srgbClr val="000000"/>
+                    </a:solidFill>
+                    <a:latin typeface="Arial"/>
+                  </a:defRPr>
+                </a:pPr>
+                <a:r>
+                  <a:rPr lang="en-US"/>
+                  <a:t>Avg Missed Events %</a:t>
+                </a:r>
+              </a:p>
+            </c:rich>
+          </c:tx>
+          <c:overlay val="0"/>
+        </c:title>
+        <c:numFmt formatCode="General" sourceLinked="0"/>
+        <c:majorTickMark val="none"/>
+        <c:minorTickMark val="none"/>
+        <c:tickLblPos val="nextTo"/>
+        <c:spPr>
+          <a:ln>
+            <a:solidFill>
+              <a:srgbClr val="B3B3B3"/>
+            </a:solidFill>
+          </a:ln>
+        </c:spPr>
+        <c:txPr>
+          <a:bodyPr/>
+          <a:lstStyle/>
+          <a:p>
+            <a:pPr>
+              <a:defRPr sz="1000" b="0" baseline="0">
+                <a:solidFill>
+                  <a:srgbClr val="000000"/>
+                </a:solidFill>
+                <a:latin typeface="Arial"/>
+              </a:defRPr>
+            </a:pPr>
+            <a:endParaRPr lang="en-US"/>
+          </a:p>
+        </c:txPr>
+        <c:crossAx val="418301936"/>
+        <c:crossesAt val="0"/>
+        <c:crossBetween val="midCat"/>
+      </c:valAx>
+      <c:valAx>
+        <c:axId val="418301936"/>
+        <c:scaling>
+          <c:orientation val="minMax"/>
+        </c:scaling>
+        <c:delete val="0"/>
+        <c:axPos val="b"/>
+        <c:title>
+          <c:tx>
+            <c:rich>
+              <a:bodyPr/>
+              <a:lstStyle/>
+              <a:p>
+                <a:pPr>
+                  <a:defRPr sz="900" b="0" baseline="0">
+                    <a:solidFill>
+                      <a:srgbClr val="000000"/>
+                    </a:solidFill>
+                    <a:latin typeface="Arial"/>
+                  </a:defRPr>
+                </a:pPr>
+                <a:r>
+                  <a:rPr lang="en-US"/>
+                  <a:t>Avg Response Time(s)</a:t>
+                </a:r>
+              </a:p>
+            </c:rich>
+          </c:tx>
+          <c:overlay val="0"/>
+        </c:title>
+        <c:numFmt formatCode="General" sourceLinked="0"/>
+        <c:majorTickMark val="none"/>
+        <c:minorTickMark val="none"/>
+        <c:tickLblPos val="nextTo"/>
+        <c:spPr>
+          <a:ln>
+            <a:solidFill>
+              <a:srgbClr val="B3B3B3"/>
+            </a:solidFill>
+          </a:ln>
+        </c:spPr>
+        <c:txPr>
+          <a:bodyPr/>
+          <a:lstStyle/>
+          <a:p>
+            <a:pPr>
+              <a:defRPr sz="1000" b="0" baseline="0">
+                <a:solidFill>
+                  <a:srgbClr val="000000"/>
+                </a:solidFill>
+                <a:latin typeface="Arial"/>
+              </a:defRPr>
+            </a:pPr>
+            <a:endParaRPr lang="en-US"/>
+          </a:p>
+        </c:txPr>
+        <c:crossAx val="418301544"/>
+        <c:crossesAt val="0"/>
+        <c:crossBetween val="midCat"/>
+      </c:valAx>
+      <c:spPr>
+        <a:noFill/>
+        <a:ln>
+          <a:solidFill>
+            <a:srgbClr val="B3B3B3"/>
+          </a:solidFill>
+          <a:prstDash val="solid"/>
+        </a:ln>
+      </c:spPr>
+    </c:plotArea>
+    <c:legend>
+      <c:legendPos val="r"/>
+      <c:overlay val="0"/>
+      <c:spPr>
+        <a:noFill/>
+        <a:ln>
+          <a:noFill/>
+        </a:ln>
+      </c:spPr>
+      <c:txPr>
+        <a:bodyPr/>
+        <a:lstStyle/>
+        <a:p>
+          <a:pPr>
+            <a:defRPr sz="1000" b="0" baseline="0"/>
+          </a:pPr>
+          <a:endParaRPr lang="en-US"/>
+        </a:p>
+      </c:txPr>
+    </c:legend>
+    <c:plotVisOnly val="1"/>
+    <c:dispBlanksAs val="gap"/>
+    <c:showDLblsOverMax val="0"/>
+  </c:chart>
+  <c:spPr>
+    <a:ln>
+      <a:noFill/>
+    </a:ln>
+  </c:spPr>
+  <c:externalData r:id="rId1">
+    <c:autoUpdate val="0"/>
+  </c:externalData>
+</c:chartSpace>
+</file>
+
+<file path=word/charts/chart3.xml><?xml version="1.0" encoding="utf-8"?>
+<c:chartSpace xmlns:c="http://schemas.openxmlformats.org/drawingml/2006/chart" xmlns:a="http://schemas.openxmlformats.org/drawingml/2006/main" xmlns:r="http://schemas.openxmlformats.org/officeDocument/2006/relationships">
+  <c:date1904 val="0"/>
+  <c:lang val="en-US"/>
+  <c:roundedCorners val="0"/>
+  <mc:AlternateContent xmlns:mc="http://schemas.openxmlformats.org/markup-compatibility/2006">
+    <mc:Choice xmlns:c14="http://schemas.microsoft.com/office/drawing/2007/8/2/chart" Requires="c14">
+      <c14:style val="102"/>
+    </mc:Choice>
+    <mc:Fallback>
+      <c:style val="2"/>
+    </mc:Fallback>
+  </mc:AlternateContent>
+  <c:chart>
+    <c:title>
+      <c:tx>
+        <c:rich>
+          <a:bodyPr/>
+          <a:lstStyle/>
+          <a:p>
+            <a:pPr>
+              <a:defRPr sz="1300" b="0" baseline="0">
+                <a:solidFill>
+                  <a:srgbClr val="000000"/>
+                </a:solidFill>
+                <a:latin typeface="Arial"/>
+              </a:defRPr>
+            </a:pPr>
+            <a:r>
+              <a:rPr lang="en-US"/>
+              <a:t>Missed Event Percentage VS Avg Turn Around Time(s)</a:t>
+            </a:r>
+          </a:p>
+        </c:rich>
+      </c:tx>
+      <c:overlay val="0"/>
+    </c:title>
+    <c:autoTitleDeleted val="0"/>
+    <c:plotArea>
+      <c:layout/>
+      <c:scatterChart>
+        <c:scatterStyle val="smoothMarker"/>
+        <c:varyColors val="0"/>
+        <c:ser>
+          <c:idx val="0"/>
+          <c:order val="0"/>
+          <c:tx>
+            <c:strRef>
+              <c:f>'[results-2.ods]Lab 2'!$A$2</c:f>
+              <c:strCache>
+                <c:ptCount val="1"/>
+                <c:pt idx="0">
+                  <c:v>2 devices</c:v>
+                </c:pt>
+              </c:strCache>
+            </c:strRef>
+          </c:tx>
+          <c:spPr>
+            <a:ln w="28800">
+              <a:solidFill>
+                <a:srgbClr val="004586"/>
+              </a:solidFill>
+            </a:ln>
+          </c:spPr>
+          <c:marker>
+            <c:symbol val="square"/>
+            <c:size val="8"/>
+          </c:marker>
+          <c:xVal>
+            <c:numRef>
+              <c:f>'[results-2.ods]Lab 2'!$F$2:$F$5</c:f>
+              <c:numCache>
+                <c:formatCode>General</c:formatCode>
+                <c:ptCount val="4"/>
+                <c:pt idx="0">
+                  <c:v>0.393403</c:v>
+                </c:pt>
+                <c:pt idx="1">
+                  <c:v>1.4554210000000001</c:v>
+                </c:pt>
+                <c:pt idx="2">
+                  <c:v>7.3347740000000003</c:v>
+                </c:pt>
+                <c:pt idx="3">
+                  <c:v>30.791606000000002</c:v>
+                </c:pt>
+              </c:numCache>
+            </c:numRef>
+          </c:xVal>
+          <c:yVal>
+            <c:numRef>
+              <c:f>'[results-2.ods]Lab 2'!$D$2:$D$5</c:f>
+              <c:numCache>
+                <c:formatCode>General</c:formatCode>
+                <c:ptCount val="4"/>
+                <c:pt idx="0">
+                  <c:v>0.5</c:v>
+                </c:pt>
+                <c:pt idx="1">
+                  <c:v>0.5</c:v>
+                </c:pt>
+                <c:pt idx="2">
+                  <c:v>0.5</c:v>
+                </c:pt>
+                <c:pt idx="3">
+                  <c:v>22.05</c:v>
+                </c:pt>
+              </c:numCache>
+            </c:numRef>
+          </c:yVal>
+          <c:smooth val="1"/>
+        </c:ser>
+        <c:ser>
+          <c:idx val="1"/>
+          <c:order val="1"/>
+          <c:tx>
+            <c:strRef>
+              <c:f>'[results-2.ods]Lab 2'!$A$6</c:f>
+              <c:strCache>
+                <c:ptCount val="1"/>
+                <c:pt idx="0">
+                  <c:v>4 devices</c:v>
+                </c:pt>
+              </c:strCache>
+            </c:strRef>
+          </c:tx>
+          <c:spPr>
+            <a:ln w="28800">
+              <a:solidFill>
+                <a:srgbClr val="FF420E"/>
+              </a:solidFill>
+            </a:ln>
+          </c:spPr>
+          <c:marker>
+            <c:symbol val="diamond"/>
+            <c:size val="8"/>
+          </c:marker>
+          <c:xVal>
+            <c:numRef>
+              <c:f>'[results-2.ods]Lab 2'!$F$6:$F$9</c:f>
+              <c:numCache>
+                <c:formatCode>General</c:formatCode>
+                <c:ptCount val="4"/>
+                <c:pt idx="0">
+                  <c:v>1.171597</c:v>
+                </c:pt>
+                <c:pt idx="1">
+                  <c:v>1.117774</c:v>
+                </c:pt>
+                <c:pt idx="2" formatCode="#,##0.000000">
+                  <c:v>1.6843079999999999</c:v>
+                </c:pt>
+                <c:pt idx="3" formatCode="#,##0.000000">
+                  <c:v>14.036064</c:v>
+                </c:pt>
+              </c:numCache>
+            </c:numRef>
+          </c:xVal>
+          <c:yVal>
+            <c:numRef>
+              <c:f>'[results-2.ods]Lab 2'!$D$6:$D$9</c:f>
+              <c:numCache>
+                <c:formatCode>General</c:formatCode>
+                <c:ptCount val="4"/>
+                <c:pt idx="0">
+                  <c:v>0.25</c:v>
+                </c:pt>
+                <c:pt idx="1">
+                  <c:v>0.25</c:v>
+                </c:pt>
+                <c:pt idx="2" formatCode="#,##0.00">
+                  <c:v>0.5</c:v>
+                </c:pt>
+                <c:pt idx="3" formatCode="#,##0.00">
+                  <c:v>12.13</c:v>
+                </c:pt>
+              </c:numCache>
+            </c:numRef>
+          </c:yVal>
+          <c:smooth val="1"/>
+        </c:ser>
+        <c:ser>
+          <c:idx val="2"/>
+          <c:order val="2"/>
+          <c:tx>
+            <c:strRef>
+              <c:f>'[results-2.ods]Lab 2'!$A$10</c:f>
+              <c:strCache>
+                <c:ptCount val="1"/>
+                <c:pt idx="0">
+                  <c:v>8 devices</c:v>
+                </c:pt>
+              </c:strCache>
+            </c:strRef>
+          </c:tx>
+          <c:spPr>
+            <a:ln w="28800">
+              <a:solidFill>
+                <a:srgbClr val="FFD320"/>
+              </a:solidFill>
+            </a:ln>
+          </c:spPr>
+          <c:marker>
+            <c:symbol val="triangle"/>
+            <c:size val="8"/>
+          </c:marker>
+          <c:xVal>
+            <c:numRef>
+              <c:f>'[results-2.ods]Lab 2'!$F$10:$F$13</c:f>
+              <c:numCache>
+                <c:formatCode>#,##0.000000</c:formatCode>
+                <c:ptCount val="4"/>
+                <c:pt idx="0">
+                  <c:v>1.0342929999999999</c:v>
+                </c:pt>
+                <c:pt idx="1">
+                  <c:v>1.8252470000000001</c:v>
+                </c:pt>
+                <c:pt idx="2">
+                  <c:v>2.3557600000000001</c:v>
+                </c:pt>
+                <c:pt idx="3" formatCode="General">
+                  <c:v>28.341445</c:v>
+                </c:pt>
+              </c:numCache>
+            </c:numRef>
+          </c:xVal>
+          <c:yVal>
+            <c:numRef>
+              <c:f>'[results-2.ods]Lab 2'!$D$10:$D$13</c:f>
+              <c:numCache>
+                <c:formatCode>#,##0.00</c:formatCode>
+                <c:ptCount val="4"/>
+                <c:pt idx="0">
+                  <c:v>0.12</c:v>
+                </c:pt>
+                <c:pt idx="1">
+                  <c:v>0.12</c:v>
+                </c:pt>
+                <c:pt idx="2">
+                  <c:v>0.25</c:v>
+                </c:pt>
+                <c:pt idx="3" formatCode="General">
+                  <c:v>0.98</c:v>
+                </c:pt>
+              </c:numCache>
+            </c:numRef>
+          </c:yVal>
+          <c:smooth val="1"/>
+        </c:ser>
+        <c:dLbls>
+          <c:showLegendKey val="0"/>
+          <c:showVal val="0"/>
+          <c:showCatName val="0"/>
+          <c:showSerName val="0"/>
+          <c:showPercent val="0"/>
+          <c:showBubbleSize val="0"/>
+        </c:dLbls>
+        <c:axId val="465027032"/>
+        <c:axId val="12593968"/>
+      </c:scatterChart>
+      <c:valAx>
+        <c:axId val="12593968"/>
+        <c:scaling>
+          <c:orientation val="minMax"/>
+        </c:scaling>
+        <c:delete val="0"/>
+        <c:axPos val="l"/>
+        <c:majorGridlines>
+          <c:spPr>
+            <a:ln>
+              <a:solidFill>
+                <a:srgbClr val="B3B3B3"/>
+              </a:solidFill>
+            </a:ln>
+          </c:spPr>
+        </c:majorGridlines>
+        <c:title>
+          <c:tx>
+            <c:rich>
+              <a:bodyPr/>
+              <a:lstStyle/>
+              <a:p>
+                <a:pPr>
+                  <a:defRPr sz="900" b="0" baseline="0">
+                    <a:solidFill>
+                      <a:srgbClr val="000000"/>
+                    </a:solidFill>
+                    <a:latin typeface="Arial"/>
+                  </a:defRPr>
+                </a:pPr>
+                <a:r>
+                  <a:rPr lang="en-US"/>
+                  <a:t>Avg Missed Event (%)</a:t>
+                </a:r>
+              </a:p>
+            </c:rich>
+          </c:tx>
+          <c:overlay val="0"/>
+        </c:title>
+        <c:numFmt formatCode="General" sourceLinked="0"/>
+        <c:majorTickMark val="none"/>
+        <c:minorTickMark val="none"/>
+        <c:tickLblPos val="nextTo"/>
+        <c:spPr>
+          <a:ln>
+            <a:solidFill>
+              <a:srgbClr val="B3B3B3"/>
+            </a:solidFill>
+          </a:ln>
+        </c:spPr>
+        <c:txPr>
+          <a:bodyPr/>
+          <a:lstStyle/>
+          <a:p>
+            <a:pPr>
+              <a:defRPr sz="1000" b="0" baseline="0">
+                <a:solidFill>
+                  <a:srgbClr val="000000"/>
+                </a:solidFill>
+                <a:latin typeface="Arial"/>
+              </a:defRPr>
+            </a:pPr>
+            <a:endParaRPr lang="en-US"/>
+          </a:p>
+        </c:txPr>
+        <c:crossAx val="465027032"/>
+        <c:crossesAt val="0"/>
+        <c:crossBetween val="midCat"/>
+      </c:valAx>
+      <c:valAx>
+        <c:axId val="465027032"/>
+        <c:scaling>
+          <c:orientation val="minMax"/>
+        </c:scaling>
+        <c:delete val="0"/>
+        <c:axPos val="b"/>
+        <c:title>
+          <c:tx>
+            <c:rich>
+              <a:bodyPr/>
+              <a:lstStyle/>
+              <a:p>
+                <a:pPr>
+                  <a:defRPr sz="900" b="0" baseline="0">
+                    <a:solidFill>
+                      <a:srgbClr val="000000"/>
+                    </a:solidFill>
+                    <a:latin typeface="Arial"/>
+                  </a:defRPr>
+                </a:pPr>
+                <a:r>
+                  <a:rPr lang="en-US"/>
+                  <a:t>Avg Turn Around Time (s)</a:t>
+                </a:r>
+              </a:p>
+            </c:rich>
+          </c:tx>
+          <c:overlay val="0"/>
+        </c:title>
+        <c:numFmt formatCode="General" sourceLinked="0"/>
+        <c:majorTickMark val="none"/>
+        <c:minorTickMark val="none"/>
+        <c:tickLblPos val="nextTo"/>
+        <c:spPr>
+          <a:ln>
+            <a:solidFill>
+              <a:srgbClr val="B3B3B3"/>
+            </a:solidFill>
+          </a:ln>
+        </c:spPr>
+        <c:txPr>
+          <a:bodyPr/>
+          <a:lstStyle/>
+          <a:p>
+            <a:pPr>
+              <a:defRPr sz="1000" b="0" baseline="0">
+                <a:solidFill>
+                  <a:srgbClr val="000000"/>
+                </a:solidFill>
+                <a:latin typeface="Arial"/>
+              </a:defRPr>
+            </a:pPr>
+            <a:endParaRPr lang="en-US"/>
+          </a:p>
+        </c:txPr>
+        <c:crossAx val="12593968"/>
+        <c:crossesAt val="0"/>
+        <c:crossBetween val="midCat"/>
+      </c:valAx>
+      <c:spPr>
+        <a:noFill/>
+        <a:ln>
+          <a:solidFill>
+            <a:srgbClr val="B3B3B3"/>
+          </a:solidFill>
+          <a:prstDash val="solid"/>
+        </a:ln>
+      </c:spPr>
+    </c:plotArea>
+    <c:legend>
+      <c:legendPos val="r"/>
+      <c:overlay val="0"/>
+      <c:spPr>
+        <a:noFill/>
+        <a:ln>
+          <a:noFill/>
+        </a:ln>
+      </c:spPr>
+      <c:txPr>
+        <a:bodyPr/>
+        <a:lstStyle/>
+        <a:p>
+          <a:pPr>
+            <a:defRPr sz="1000" b="0" baseline="0"/>
+          </a:pPr>
+          <a:endParaRPr lang="en-US"/>
+        </a:p>
+      </c:txPr>
+    </c:legend>
+    <c:plotVisOnly val="1"/>
+    <c:dispBlanksAs val="gap"/>
+    <c:showDLblsOverMax val="0"/>
+  </c:chart>
+  <c:spPr>
+    <a:ln>
+      <a:noFill/>
+    </a:ln>
+  </c:spPr>
+  <c:externalData r:id="rId1">
+    <c:autoUpdate val="0"/>
+  </c:externalData>
+</c:chartSpace>
+</file>
+
+<file path=word/charts/chart4.xml><?xml version="1.0" encoding="utf-8"?>
+<c:chartSpace xmlns:c="http://schemas.openxmlformats.org/drawingml/2006/chart" xmlns:a="http://schemas.openxmlformats.org/drawingml/2006/main" xmlns:r="http://schemas.openxmlformats.org/officeDocument/2006/relationships">
+  <c:date1904 val="0"/>
+  <c:lang val="en-US"/>
+  <c:roundedCorners val="0"/>
+  <mc:AlternateContent xmlns:mc="http://schemas.openxmlformats.org/markup-compatibility/2006">
+    <mc:Choice xmlns:c14="http://schemas.microsoft.com/office/drawing/2007/8/2/chart" Requires="c14">
+      <c14:style val="102"/>
+    </mc:Choice>
+    <mc:Fallback>
+      <c:style val="2"/>
+    </mc:Fallback>
+  </mc:AlternateContent>
   <c:chart>
     <c:title>
       <c:tx>
@@ -3985,11 +5290,11 @@
           <c:showPercent val="0"/>
           <c:showBubbleSize val="0"/>
         </c:dLbls>
-        <c:axId val="315470352"/>
-        <c:axId val="315469960"/>
+        <c:axId val="459159400"/>
+        <c:axId val="459160576"/>
       </c:scatterChart>
       <c:valAx>
-        <c:axId val="315469960"/>
+        <c:axId val="459160576"/>
         <c:scaling>
           <c:orientation val="minMax"/>
         </c:scaling>
@@ -4053,12 +5358,12 @@
             <a:endParaRPr lang="en-US"/>
           </a:p>
         </c:txPr>
-        <c:crossAx val="315470352"/>
+        <c:crossAx val="459159400"/>
         <c:crossesAt val="0"/>
         <c:crossBetween val="midCat"/>
       </c:valAx>
       <c:valAx>
-        <c:axId val="315470352"/>
+        <c:axId val="459159400"/>
         <c:scaling>
           <c:orientation val="minMax"/>
         </c:scaling>
@@ -4113,7 +5418,7 @@
             <a:endParaRPr lang="en-US"/>
           </a:p>
         </c:txPr>
-        <c:crossAx val="315469960"/>
+        <c:crossAx val="459160576"/>
         <c:crossesAt val="0"/>
         <c:crossBetween val="midCat"/>
       </c:valAx>
@@ -4166,12 +5471,19 @@
 </c:chartSpace>
 </file>
 
-<file path=word/charts/chart2.xml><?xml version="1.0" encoding="utf-8"?>
+<file path=word/charts/chart5.xml><?xml version="1.0" encoding="utf-8"?>
 <c:chartSpace xmlns:c="http://schemas.openxmlformats.org/drawingml/2006/chart" xmlns:a="http://schemas.openxmlformats.org/drawingml/2006/main" xmlns:r="http://schemas.openxmlformats.org/officeDocument/2006/relationships">
   <c:date1904 val="0"/>
   <c:lang val="en-US"/>
   <c:roundedCorners val="0"/>
-  <c:style val="2"/>
+  <mc:AlternateContent xmlns:mc="http://schemas.openxmlformats.org/markup-compatibility/2006">
+    <mc:Choice xmlns:c14="http://schemas.microsoft.com/office/drawing/2007/8/2/chart" Requires="c14">
+      <c14:style val="102"/>
+    </mc:Choice>
+    <mc:Fallback>
+      <c:style val="2"/>
+    </mc:Fallback>
+  </mc:AlternateContent>
   <c:chart>
     <c:title>
       <c:tx>
@@ -4375,11 +5687,11 @@
           <c:showPercent val="0"/>
           <c:showBubbleSize val="0"/>
         </c:dLbls>
-        <c:axId val="313992968"/>
-        <c:axId val="315471528"/>
+        <c:axId val="459161360"/>
+        <c:axId val="459161752"/>
       </c:scatterChart>
       <c:valAx>
-        <c:axId val="315471528"/>
+        <c:axId val="459161752"/>
         <c:scaling>
           <c:orientation val="minMax"/>
         </c:scaling>
@@ -4443,12 +5755,12 @@
             <a:endParaRPr lang="en-US"/>
           </a:p>
         </c:txPr>
-        <c:crossAx val="313992968"/>
+        <c:crossAx val="459161360"/>
         <c:crossesAt val="0"/>
         <c:crossBetween val="midCat"/>
       </c:valAx>
       <c:valAx>
-        <c:axId val="313992968"/>
+        <c:axId val="459161360"/>
         <c:scaling>
           <c:orientation val="minMax"/>
         </c:scaling>
@@ -4503,7 +5815,7 @@
             <a:endParaRPr lang="en-US"/>
           </a:p>
         </c:txPr>
-        <c:crossAx val="315471528"/>
+        <c:crossAx val="459161752"/>
         <c:crossesAt val="0"/>
         <c:crossBetween val="midCat"/>
       </c:valAx>
@@ -4556,12 +5868,19 @@
 </c:chartSpace>
 </file>
 
-<file path=word/charts/chart3.xml><?xml version="1.0" encoding="utf-8"?>
+<file path=word/charts/chart6.xml><?xml version="1.0" encoding="utf-8"?>
 <c:chartSpace xmlns:c="http://schemas.openxmlformats.org/drawingml/2006/chart" xmlns:a="http://schemas.openxmlformats.org/drawingml/2006/main" xmlns:r="http://schemas.openxmlformats.org/officeDocument/2006/relationships">
   <c:date1904 val="0"/>
   <c:lang val="en-US"/>
   <c:roundedCorners val="0"/>
-  <c:style val="2"/>
+  <mc:AlternateContent xmlns:mc="http://schemas.openxmlformats.org/markup-compatibility/2006">
+    <mc:Choice xmlns:c14="http://schemas.microsoft.com/office/drawing/2007/8/2/chart" Requires="c14">
+      <c14:style val="102"/>
+    </mc:Choice>
+    <mc:Fallback>
+      <c:style val="2"/>
+    </mc:Fallback>
+  </mc:AlternateContent>
   <c:chart>
     <c:title>
       <c:tx>
@@ -4765,11 +6084,11 @@
           <c:showPercent val="0"/>
           <c:showBubbleSize val="0"/>
         </c:dLbls>
-        <c:axId val="313994144"/>
-        <c:axId val="313993360"/>
+        <c:axId val="459162144"/>
+        <c:axId val="459162536"/>
       </c:scatterChart>
       <c:valAx>
-        <c:axId val="313993360"/>
+        <c:axId val="459162536"/>
         <c:scaling>
           <c:orientation val="minMax"/>
         </c:scaling>
@@ -4833,12 +6152,12 @@
             <a:endParaRPr lang="en-US"/>
           </a:p>
         </c:txPr>
-        <c:crossAx val="313994144"/>
+        <c:crossAx val="459162144"/>
         <c:crossesAt val="0"/>
         <c:crossBetween val="midCat"/>
       </c:valAx>
       <c:valAx>
-        <c:axId val="313994144"/>
+        <c:axId val="459162144"/>
         <c:scaling>
           <c:orientation val="minMax"/>
         </c:scaling>
@@ -4893,7 +6212,7 @@
             <a:endParaRPr lang="en-US"/>
           </a:p>
         </c:txPr>
-        <c:crossAx val="313993360"/>
+        <c:crossAx val="459162536"/>
         <c:crossesAt val="0"/>
         <c:crossBetween val="midCat"/>
       </c:valAx>

</xml_diff>

<commit_message>
Updated first paragraph and graphs are compared
</commit_message>
<xml_diff>
--- a/lab2/Lab2Report.docx
+++ b/lab2/Lab2Report.docx
@@ -2456,138 +2456,21 @@
     </w:p>
     <w:p>
       <w:pPr>
-        <w:pStyle w:val="Standard"/>
+        <w:pStyle w:val="Standarduser"/>
         <w:ind w:firstLine="720"/>
+      </w:pPr>
+      <w:r>
         <w:rPr>
           <w:rFonts w:ascii="Arial" w:hAnsi="Arial" w:cs="Arial"/>
           <w:sz w:val="24"/>
           <w:szCs w:val="24"/>
         </w:rPr>
-      </w:pPr>
-      <w:r>
-        <w:rPr>
-          <w:rFonts w:ascii="Arial" w:hAnsi="Arial" w:cs="Arial"/>
-          <w:sz w:val="24"/>
-          <w:szCs w:val="24"/>
-        </w:rPr>
-        <w:t xml:space="preserve">Due to the nature of Round Robin, the code is bound to miss events.  When </w:t>
-      </w:r>
-      <w:r>
-        <w:rPr>
-          <w:rFonts w:ascii="Arial" w:hAnsi="Arial" w:cs="Arial"/>
-          <w:sz w:val="24"/>
-          <w:szCs w:val="24"/>
-        </w:rPr>
-        <w:t xml:space="preserve">a </w:t>
-      </w:r>
-      <w:r>
-        <w:rPr>
-          <w:rFonts w:ascii="Arial" w:hAnsi="Arial" w:cs="Arial"/>
-          <w:sz w:val="24"/>
-          <w:szCs w:val="24"/>
-        </w:rPr>
-        <w:t>flag indicates</w:t>
-      </w:r>
-      <w:r>
-        <w:rPr>
-          <w:rFonts w:ascii="Arial" w:hAnsi="Arial" w:cs="Arial"/>
-          <w:sz w:val="24"/>
-          <w:szCs w:val="24"/>
-        </w:rPr>
-        <w:t xml:space="preserve"> that</w:t>
-      </w:r>
-      <w:r>
-        <w:rPr>
-          <w:rFonts w:ascii="Arial" w:hAnsi="Arial" w:cs="Arial"/>
-          <w:sz w:val="24"/>
-          <w:szCs w:val="24"/>
-        </w:rPr>
-        <w:t xml:space="preserve"> there are buffered events, </w:t>
-      </w:r>
-      <w:r>
-        <w:rPr>
-          <w:rFonts w:ascii="Arial" w:hAnsi="Arial" w:cs="Arial"/>
-          <w:sz w:val="24"/>
-          <w:szCs w:val="24"/>
-        </w:rPr>
-        <w:t xml:space="preserve">the program services Device 0, and then moves on to Device 1 and Device 2, all the way to Device </w:t>
-      </w:r>
-      <w:r>
-        <w:rPr>
-          <w:rFonts w:ascii="Arial" w:hAnsi="Arial" w:cs="Arial"/>
-          <w:sz w:val="24"/>
-          <w:szCs w:val="24"/>
-        </w:rPr>
-        <w:t>n</w:t>
-      </w:r>
-      <w:r>
-        <w:rPr>
-          <w:rFonts w:ascii="Arial" w:hAnsi="Arial" w:cs="Arial"/>
-          <w:sz w:val="24"/>
-          <w:szCs w:val="24"/>
-        </w:rPr>
-        <w:t xml:space="preserve">, </w:t>
-      </w:r>
-      <w:r>
-        <w:rPr>
-          <w:rFonts w:ascii="Arial" w:hAnsi="Arial" w:cs="Arial"/>
-          <w:sz w:val="24"/>
-          <w:szCs w:val="24"/>
-        </w:rPr>
-        <w:t xml:space="preserve">and services the events in that order. Device 0 does not stop generating events while Round Robin iterates through </w:t>
-      </w:r>
-      <w:r>
-        <w:rPr>
-          <w:rFonts w:ascii="Arial" w:hAnsi="Arial" w:cs="Arial"/>
-          <w:sz w:val="24"/>
-          <w:szCs w:val="24"/>
-        </w:rPr>
-        <w:t>n devices and may generate</w:t>
-      </w:r>
-      <w:r>
-        <w:rPr>
-          <w:rFonts w:ascii="Arial" w:hAnsi="Arial" w:cs="Arial"/>
-          <w:sz w:val="24"/>
-          <w:szCs w:val="24"/>
-        </w:rPr>
-        <w:t xml:space="preserve"> another event before </w:t>
-      </w:r>
-      <w:r>
-        <w:rPr>
-          <w:rFonts w:ascii="Arial" w:hAnsi="Arial" w:cs="Arial"/>
-          <w:sz w:val="24"/>
-          <w:szCs w:val="24"/>
-        </w:rPr>
-        <w:t xml:space="preserve">the </w:t>
-      </w:r>
-      <w:r>
-        <w:rPr>
-          <w:rFonts w:ascii="Arial" w:hAnsi="Arial" w:cs="Arial"/>
-          <w:sz w:val="24"/>
-          <w:szCs w:val="24"/>
-        </w:rPr>
-        <w:t>server makes a</w:t>
-      </w:r>
-      <w:r>
-        <w:rPr>
-          <w:rFonts w:ascii="Arial" w:hAnsi="Arial" w:cs="Arial"/>
-          <w:sz w:val="24"/>
-          <w:szCs w:val="24"/>
-        </w:rPr>
-        <w:t xml:space="preserve"> complete cycle. S</w:t>
-      </w:r>
-      <w:r>
-        <w:rPr>
-          <w:rFonts w:ascii="Arial" w:hAnsi="Arial" w:cs="Arial"/>
-          <w:sz w:val="24"/>
-          <w:szCs w:val="24"/>
-        </w:rPr>
-        <w:t>ince our program cannot respond to events while serving, this results in misses.</w:t>
+        <w:t>In this lab, events are notified through interrupt handlers. Whenever there’s an event, we check through each device flag and store any events to a global buffer. However, since we are iterating through all devices during interrupt, it is possible that events generated during this time, which we will still miss.</w:t>
       </w:r>
     </w:p>
     <w:p>
       <w:pPr>
-        <w:pStyle w:val="Standard"/>
+        <w:pStyle w:val="Standarduser"/>
         <w:ind w:firstLine="720"/>
       </w:pPr>
       <w:r>
@@ -2603,13 +2486,18 @@
       <w:pPr>
         <w:pStyle w:val="Standard"/>
         <w:ind w:firstLine="720"/>
-      </w:pPr>
-      <w:r>
         <w:rPr>
           <w:rFonts w:ascii="Arial" w:hAnsi="Arial" w:cs="Arial"/>
           <w:sz w:val="24"/>
           <w:szCs w:val="24"/>
         </w:rPr>
+      </w:pPr>
+      <w:r>
+        <w:rPr>
+          <w:rFonts w:ascii="Arial" w:hAnsi="Arial" w:cs="Arial"/>
+          <w:sz w:val="24"/>
+          <w:szCs w:val="24"/>
+        </w:rPr>
         <w:t xml:space="preserve">Our results indicate that, with optimal service time, our code is able to process generated event with over a 99% </w:t>
       </w:r>
       <w:r>
@@ -2626,7 +2514,23 @@
           <w:sz w:val="24"/>
           <w:szCs w:val="24"/>
         </w:rPr>
-        <w:t>igure 1, the time it takes to service each event (</w:t>
+        <w:t>igure 1</w:t>
+      </w:r>
+      <w:r>
+        <w:rPr>
+          <w:rFonts w:ascii="Arial" w:hAnsi="Arial" w:cs="Arial"/>
+          <w:sz w:val="24"/>
+          <w:szCs w:val="24"/>
+        </w:rPr>
+        <w:t>-1</w:t>
+      </w:r>
+      <w:r>
+        <w:rPr>
+          <w:rFonts w:ascii="Arial" w:hAnsi="Arial" w:cs="Arial"/>
+          <w:sz w:val="24"/>
+          <w:szCs w:val="24"/>
+        </w:rPr>
+        <w:t>, the time it takes to service each event (</w:t>
       </w:r>
       <w:r>
         <w:rPr>
@@ -2643,7 +2547,7 @@
           <w:sz w:val="24"/>
           <w:szCs w:val="24"/>
         </w:rPr>
-        <w:t xml:space="preserve">) increases, our code misses more events since the blackout time due to servicing an event is longer and code cannot react to events generated in </w:t>
+        <w:t>) increases, our code misses more events since the blackout time due to servicing an event is longer and code cannot react to events generated in that period.</w:t>
       </w:r>
       <w:r>
         <w:rPr>
@@ -2651,15 +2555,38 @@
           <w:sz w:val="24"/>
           <w:szCs w:val="24"/>
         </w:rPr>
-        <w:lastRenderedPageBreak/>
-        <w:t xml:space="preserve">that period.  </w:t>
+        <w:t xml:space="preserve"> This is similar to how the program processed events in Lab 1 (shown in Figure 1-2), but in Lab 2, it took much longer for the number of missed events to </w:t>
       </w:r>
       <w:r>
         <w:rPr>
+          <w:rFonts w:ascii="Arial" w:hAnsi="Arial" w:cs="Arial"/>
+          <w:sz w:val="24"/>
+          <w:szCs w:val="24"/>
+        </w:rPr>
+        <w:lastRenderedPageBreak/>
+        <w:t>increase as mu increased.  This can be attributed to Lab 2’s more efficient service of the events.</w:t>
+      </w:r>
+    </w:p>
+    <w:p>
+      <w:pPr>
+        <w:pStyle w:val="Standard"/>
+        <w:rPr>
+          <w:rFonts w:ascii="Arial" w:hAnsi="Arial" w:cs="Arial"/>
+          <w:sz w:val="24"/>
+          <w:szCs w:val="24"/>
+        </w:rPr>
+      </w:pPr>
+    </w:p>
+    <w:p>
+      <w:pPr>
+        <w:pStyle w:val="Standard"/>
+      </w:pPr>
+      <w:r>
+        <w:rPr>
           <w:noProof/>
         </w:rPr>
         <w:drawing>
-          <wp:inline distT="0" distB="0" distL="0" distR="0" wp14:anchorId="71AE5E80" wp14:editId="1B5E9349">
+          <wp:inline distT="0" distB="0" distL="0" distR="0" wp14:anchorId="0B8AA8FD" wp14:editId="6181A47C">
             <wp:extent cx="5943600" cy="3077845"/>
             <wp:effectExtent l="0" t="0" r="0" b="8255"/>
             <wp:docPr id="1" name="Chart 1"/>
@@ -2692,41 +2619,40 @@
         </w:rPr>
         <w:t>Figure 1</w:t>
       </w:r>
-    </w:p>
-    <w:p>
-      <w:pPr>
-        <w:pStyle w:val="Standard"/>
-        <w:ind w:firstLine="720"/>
+      <w:r>
         <w:rPr>
           <w:rFonts w:ascii="Arial" w:hAnsi="Arial" w:cs="Arial"/>
           <w:sz w:val="24"/>
           <w:szCs w:val="24"/>
         </w:rPr>
-      </w:pPr>
-      <w:r>
-        <w:rPr>
-          <w:rFonts w:ascii="Arial" w:hAnsi="Arial" w:cs="Arial"/>
-          <w:sz w:val="24"/>
-          <w:szCs w:val="24"/>
-        </w:rPr>
-        <w:t>We encountered a bit of an anomaly as we worked.  At seemingly random times, the program would miss large amounts of events, and take long stretches of time to service the ones it had.  We don’t know what causes this, and we have no way to recreate or prevent it.  We did, however, keep this information and included it in our data collection.  As pictured in Figure 2, this makes it hard to find a trend in the number of missed events as response time increases, mostly due to the fact that response time was sporadically changing.</w:t>
+        <w:t>-1</w:t>
       </w:r>
     </w:p>
     <w:p>
       <w:pPr>
         <w:pStyle w:val="Standard"/>
-        <w:jc w:val="center"/>
       </w:pPr>
       <w:r>
         <w:rPr>
+          <w:rFonts w:ascii="Arial" w:hAnsi="Arial" w:cs="Arial"/>
           <w:noProof/>
-        </w:rPr>
-        <w:lastRenderedPageBreak/>
+          <w:sz w:val="24"/>
+          <w:szCs w:val="24"/>
+        </w:rPr>
+        <w:t xml:space="preserve"> </w:t>
+      </w:r>
+      <w:r>
+        <w:rPr>
+          <w:rFonts w:ascii="Arial" w:hAnsi="Arial" w:cs="Arial"/>
+          <w:noProof/>
+          <w:sz w:val="24"/>
+          <w:szCs w:val="24"/>
+        </w:rPr>
         <w:drawing>
-          <wp:inline distT="0" distB="0" distL="0" distR="0" wp14:anchorId="75F066A4" wp14:editId="3DCEE090">
-            <wp:extent cx="5943600" cy="3204845"/>
+          <wp:inline distT="0" distB="0" distL="0" distR="0" wp14:anchorId="06D6B6AF" wp14:editId="762AFB76">
+            <wp:extent cx="5310377" cy="3620201"/>
             <wp:effectExtent l="0" t="0" r="0" b="0"/>
-            <wp:docPr id="4" name="Chart 4"/>
+            <wp:docPr id="5" name="Object1" descr="chart"/>
             <wp:cNvGraphicFramePr/>
             <a:graphic xmlns:a="http://schemas.openxmlformats.org/drawingml/2006/main">
               <a:graphicData uri="http://schemas.openxmlformats.org/drawingml/2006/chart">
@@ -2742,44 +2668,79 @@
         <w:pStyle w:val="Standard"/>
         <w:ind w:firstLine="720"/>
         <w:jc w:val="center"/>
-      </w:pPr>
-      <w:r>
         <w:rPr>
           <w:rFonts w:ascii="Arial" w:hAnsi="Arial" w:cs="Arial"/>
           <w:sz w:val="24"/>
           <w:szCs w:val="24"/>
         </w:rPr>
-        <w:t>Figure 2</w:t>
+      </w:pPr>
+      <w:r>
+        <w:rPr>
+          <w:rFonts w:ascii="Arial" w:hAnsi="Arial" w:cs="Arial"/>
+          <w:sz w:val="24"/>
+          <w:szCs w:val="24"/>
+        </w:rPr>
+        <w:t>Figure 1</w:t>
+      </w:r>
+      <w:r>
+        <w:rPr>
+          <w:rFonts w:ascii="Arial" w:hAnsi="Arial" w:cs="Arial"/>
+          <w:sz w:val="24"/>
+          <w:szCs w:val="24"/>
+        </w:rPr>
+        <w:t>-2</w:t>
       </w:r>
     </w:p>
     <w:p>
       <w:pPr>
         <w:pStyle w:val="Standard"/>
         <w:ind w:firstLine="720"/>
-      </w:pPr>
-      <w:r>
         <w:rPr>
           <w:rFonts w:ascii="Arial" w:hAnsi="Arial" w:cs="Arial"/>
           <w:sz w:val="24"/>
           <w:szCs w:val="24"/>
         </w:rPr>
-        <w:t>Similar to our Lab 1 findings, we found that with a longer turnaround time, the number of missed events generally increased, as the program could not effectively handle the arrival of new events, even with interrupts (see Figure 3 below).</w:t>
+      </w:pPr>
+      <w:r>
+        <w:rPr>
+          <w:rFonts w:ascii="Arial" w:hAnsi="Arial" w:cs="Arial"/>
+          <w:sz w:val="24"/>
+          <w:szCs w:val="24"/>
+        </w:rPr>
+        <w:lastRenderedPageBreak/>
+        <w:t>We encountered a bit of an anomaly as we worked.  At seemingly random times, the program would miss large amounts of events, and take long stretches of time to service the ones it had.  We don’t know what causes this, and we have no way to recreate or prevent it.  We did, however, keep this information and included it in our data collection.  As pictured in Figure 2</w:t>
+      </w:r>
+      <w:r>
+        <w:rPr>
+          <w:rFonts w:ascii="Arial" w:hAnsi="Arial" w:cs="Arial"/>
+          <w:sz w:val="24"/>
+          <w:szCs w:val="24"/>
+        </w:rPr>
+        <w:t>-1</w:t>
+      </w:r>
+      <w:r>
+        <w:rPr>
+          <w:rFonts w:ascii="Arial" w:hAnsi="Arial" w:cs="Arial"/>
+          <w:sz w:val="24"/>
+          <w:szCs w:val="24"/>
+        </w:rPr>
+        <w:t>, this makes it hard to find a trend in the number of missed events as response time increases, mostly due to the fact that response time was sporadically changing.</w:t>
       </w:r>
     </w:p>
     <w:p>
       <w:pPr>
         <w:pStyle w:val="Standard"/>
-        <w:ind w:firstLine="720"/>
+        <w:jc w:val="center"/>
       </w:pPr>
       <w:r>
         <w:rPr>
           <w:noProof/>
         </w:rPr>
         <w:drawing>
-          <wp:inline distT="0" distB="0" distL="0" distR="0" wp14:anchorId="6A6D289C" wp14:editId="548827CC">
-            <wp:extent cx="5943600" cy="3215005"/>
-            <wp:effectExtent l="0" t="0" r="0" b="4445"/>
-            <wp:docPr id="6" name="Chart 6"/>
+          <wp:inline distT="0" distB="0" distL="0" distR="0" wp14:anchorId="75F066A4" wp14:editId="3DCEE090">
+            <wp:extent cx="5057775" cy="2909570"/>
+            <wp:effectExtent l="0" t="0" r="0" b="5080"/>
+            <wp:docPr id="4" name="Chart 4"/>
             <wp:cNvGraphicFramePr/>
             <a:graphic xmlns:a="http://schemas.openxmlformats.org/drawingml/2006/main">
               <a:graphicData uri="http://schemas.openxmlformats.org/drawingml/2006/chart">
@@ -2795,137 +2756,27 @@
         <w:pStyle w:val="Standard"/>
         <w:ind w:firstLine="720"/>
         <w:jc w:val="center"/>
-      </w:pPr>
-      <w:r>
         <w:rPr>
           <w:rFonts w:ascii="Arial" w:hAnsi="Arial" w:cs="Arial"/>
           <w:sz w:val="24"/>
           <w:szCs w:val="24"/>
         </w:rPr>
-        <w:t>Figure 3</w:t>
-      </w:r>
-    </w:p>
-    <w:p>
-      <w:pPr>
-        <w:pStyle w:val="Standard"/>
-        <w:ind w:firstLine="720"/>
+      </w:pPr>
+      <w:r>
         <w:rPr>
           <w:rFonts w:ascii="Arial" w:hAnsi="Arial" w:cs="Arial"/>
           <w:sz w:val="24"/>
           <w:szCs w:val="24"/>
         </w:rPr>
-      </w:pPr>
+        <w:t>Figure 2</w:t>
+      </w:r>
       <w:r>
         <w:rPr>
           <w:rFonts w:ascii="Arial" w:hAnsi="Arial" w:cs="Arial"/>
           <w:sz w:val="24"/>
           <w:szCs w:val="24"/>
         </w:rPr>
-        <w:lastRenderedPageBreak/>
-        <w:t>Our code minimizes the time it takes to completely se</w:t>
-      </w:r>
-      <w:r>
-        <w:rPr>
-          <w:rFonts w:ascii="Arial" w:hAnsi="Arial" w:cs="Arial"/>
-          <w:sz w:val="24"/>
-          <w:szCs w:val="24"/>
-        </w:rPr>
-        <w:t>rvice all buffered events in a single</w:t>
-      </w:r>
-      <w:r>
-        <w:rPr>
-          <w:rFonts w:ascii="Arial" w:hAnsi="Arial" w:cs="Arial"/>
-          <w:sz w:val="24"/>
-          <w:szCs w:val="24"/>
-        </w:rPr>
-        <w:t xml:space="preserve"> cycle by only cycling through the number of devices that are actively generating events, not by checking each flag individually on each cycle. We also reduced memory footprints and execution times by using minimal variables and bitwise operations. </w:t>
-      </w:r>
-      <w:r>
-        <w:rPr>
-          <w:rFonts w:ascii="Arial" w:hAnsi="Arial" w:cs="Arial"/>
-          <w:sz w:val="24"/>
-          <w:szCs w:val="24"/>
-        </w:rPr>
-        <w:t>Implementing interrupts helped our program overall, with a few anomalies that remain outliers.  The software keeps track of events and stores them to be serviced as best as it can, but in the current environment there are still not enough resources to effectively service the generated events.</w:t>
-      </w:r>
-    </w:p>
-    <w:p>
-      <w:pPr>
-        <w:pStyle w:val="Standard"/>
-        <w:ind w:firstLine="720"/>
-        <w:rPr>
-          <w:rFonts w:ascii="Arial" w:hAnsi="Arial" w:cs="Arial"/>
-          <w:sz w:val="24"/>
-          <w:szCs w:val="24"/>
-        </w:rPr>
-      </w:pPr>
-      <w:r>
-        <w:rPr>
-          <w:rFonts w:ascii="Arial" w:hAnsi="Arial" w:cs="Arial"/>
-          <w:sz w:val="24"/>
-          <w:szCs w:val="24"/>
-        </w:rPr>
-        <w:t>To further improve performance, we may have implemented the device buffer in such a way that it would process each buffered event based on the time it had buffered, rather than in a Round Robin fashion.  This would reduce overall response (and turnaround) time, and improved the effectiveness of the solution.</w:t>
-      </w:r>
-      <w:bookmarkStart w:id="0" w:name="_GoBack"/>
-      <w:bookmarkEnd w:id="0"/>
-    </w:p>
-    <w:p>
-      <w:pPr>
-        <w:pStyle w:val="Standard"/>
-        <w:ind w:firstLine="720"/>
-        <w:rPr>
-          <w:rFonts w:ascii="Arial" w:hAnsi="Arial" w:cs="Arial"/>
-          <w:sz w:val="24"/>
-          <w:szCs w:val="24"/>
-        </w:rPr>
-      </w:pPr>
-      <w:r>
-        <w:rPr>
-          <w:rFonts w:ascii="Arial" w:hAnsi="Arial" w:cs="Arial"/>
-          <w:sz w:val="24"/>
-          <w:szCs w:val="24"/>
-        </w:rPr>
-        <w:t>For the reader’s convenience, graphs from Lab 1 have been included below.</w:t>
-      </w:r>
-    </w:p>
-    <w:p>
-      <w:pPr>
-        <w:rPr>
-          <w:rFonts w:ascii="Arial" w:hAnsi="Arial" w:cs="Arial"/>
-          <w:sz w:val="24"/>
-          <w:szCs w:val="24"/>
-        </w:rPr>
-      </w:pPr>
-      <w:r>
-        <w:rPr>
-          <w:rFonts w:ascii="Arial" w:hAnsi="Arial" w:cs="Arial"/>
-          <w:sz w:val="24"/>
-          <w:szCs w:val="24"/>
-        </w:rPr>
-        <w:br w:type="page"/>
-      </w:r>
-    </w:p>
-    <w:p>
-      <w:pPr>
-        <w:pStyle w:val="Standard"/>
-        <w:ind w:firstLine="720"/>
-        <w:rPr>
-          <w:rFonts w:ascii="Arial" w:hAnsi="Arial" w:cs="Arial"/>
-          <w:b/>
-          <w:sz w:val="24"/>
-          <w:szCs w:val="24"/>
-        </w:rPr>
-      </w:pPr>
-      <w:r>
-        <w:rPr>
-          <w:rFonts w:ascii="Arial" w:hAnsi="Arial" w:cs="Arial"/>
-          <w:b/>
-          <w:sz w:val="24"/>
-          <w:szCs w:val="24"/>
-        </w:rPr>
-        <w:lastRenderedPageBreak/>
-        <w:t>Graphs from Lab 1</w:t>
+        <w:t>-1</w:t>
       </w:r>
     </w:p>
     <w:p>
@@ -2936,15 +2787,32 @@
       <w:r>
         <w:rPr>
           <w:rFonts w:ascii="Arial" w:hAnsi="Arial" w:cs="Arial"/>
-          <w:noProof/>
           <w:sz w:val="24"/>
           <w:szCs w:val="24"/>
         </w:rPr>
+        <w:t>The information from Figure 2-1 that makes a little sense somewhat resembles the graph of the same values from Lab 1, shown in Figure 2-2.</w:t>
+      </w:r>
+    </w:p>
+    <w:p>
+      <w:pPr>
+        <w:pStyle w:val="Standard"/>
+        <w:ind w:firstLine="720"/>
+        <w:jc w:val="center"/>
+        <w:rPr>
+          <w:rFonts w:ascii="Arial" w:hAnsi="Arial" w:cs="Arial"/>
+          <w:sz w:val="24"/>
+          <w:szCs w:val="24"/>
+        </w:rPr>
+      </w:pPr>
+      <w:r>
+        <w:rPr>
+          <w:noProof/>
+        </w:rPr>
         <w:drawing>
-          <wp:inline distT="0" distB="0" distL="0" distR="0" wp14:anchorId="42E0A9BE" wp14:editId="3FDCB7A3">
-            <wp:extent cx="5310377" cy="3620201"/>
-            <wp:effectExtent l="0" t="0" r="0" b="0"/>
-            <wp:docPr id="5" name="Object1" descr="chart"/>
+          <wp:inline distT="0" distB="0" distL="0" distR="0" wp14:anchorId="0BF2C5E2" wp14:editId="7B9E2D97">
+            <wp:extent cx="4781550" cy="2430145"/>
+            <wp:effectExtent l="0" t="0" r="0" b="8255"/>
+            <wp:docPr id="2" name="Chart 2" descr="chart"/>
             <wp:cNvGraphicFramePr/>
             <a:graphic xmlns:a="http://schemas.openxmlformats.org/drawingml/2006/main">
               <a:graphicData uri="http://schemas.openxmlformats.org/drawingml/2006/chart">
@@ -2967,38 +2835,72 @@
           <w:sz w:val="24"/>
           <w:szCs w:val="24"/>
         </w:rPr>
-        <w:t>Figure 1</w:t>
-      </w:r>
-      <w:r>
-        <w:rPr>
-          <w:rFonts w:ascii="Arial" w:hAnsi="Arial" w:cs="Arial"/>
-          <w:sz w:val="24"/>
-          <w:szCs w:val="24"/>
-        </w:rPr>
-        <w:t>-1</w:t>
+        <w:t>Figure 2-1</w:t>
       </w:r>
     </w:p>
     <w:p>
       <w:pPr>
         <w:pStyle w:val="Standard"/>
         <w:ind w:firstLine="720"/>
-        <w:jc w:val="center"/>
+        <w:rPr>
+          <w:rFonts w:ascii="Arial" w:hAnsi="Arial" w:cs="Arial"/>
+          <w:sz w:val="24"/>
+          <w:szCs w:val="24"/>
+        </w:rPr>
       </w:pPr>
     </w:p>
     <w:p>
       <w:pPr>
         <w:pStyle w:val="Standard"/>
-        <w:jc w:val="center"/>
+        <w:ind w:firstLine="720"/>
       </w:pPr>
       <w:r>
         <w:rPr>
+          <w:rFonts w:ascii="Arial" w:hAnsi="Arial" w:cs="Arial"/>
+          <w:sz w:val="24"/>
+          <w:szCs w:val="24"/>
+        </w:rPr>
+        <w:t>Similar to our Lab 1 findings, we found that with a longer turnaround time, the number of missed events generally increased, as the program could not effectively handle the arrival of new events, even with interrupts (see Figure 3</w:t>
+      </w:r>
+      <w:r>
+        <w:rPr>
+          <w:rFonts w:ascii="Arial" w:hAnsi="Arial" w:cs="Arial"/>
+          <w:sz w:val="24"/>
+          <w:szCs w:val="24"/>
+        </w:rPr>
+        <w:t>-1</w:t>
+      </w:r>
+      <w:r>
+        <w:rPr>
+          <w:rFonts w:ascii="Arial" w:hAnsi="Arial" w:cs="Arial"/>
+          <w:sz w:val="24"/>
+          <w:szCs w:val="24"/>
+        </w:rPr>
+        <w:t xml:space="preserve"> below).</w:t>
+      </w:r>
+      <w:r>
+        <w:rPr>
+          <w:rFonts w:ascii="Arial" w:hAnsi="Arial" w:cs="Arial"/>
+          <w:sz w:val="24"/>
+          <w:szCs w:val="24"/>
+        </w:rPr>
+        <w:t xml:space="preserve"> The increase in missed events was more constant in Lab 2 that in Lab 1 (see Figure 3-2 below).</w:t>
+      </w:r>
+    </w:p>
+    <w:p>
+      <w:pPr>
+        <w:pStyle w:val="Standard"/>
+        <w:ind w:firstLine="720"/>
+      </w:pPr>
+      <w:r>
+        <w:rPr>
           <w:noProof/>
         </w:rPr>
         <w:drawing>
-          <wp:inline distT="0" distB="0" distL="0" distR="0" wp14:anchorId="117DCB59" wp14:editId="21EED4B9">
-            <wp:extent cx="5673577" cy="3620841"/>
-            <wp:effectExtent l="0" t="0" r="0" b="0"/>
-            <wp:docPr id="2" name="Chart 2" descr="chart"/>
+          <wp:inline distT="0" distB="0" distL="0" distR="0" wp14:anchorId="6A6D289C" wp14:editId="548827CC">
+            <wp:extent cx="5943600" cy="3215005"/>
+            <wp:effectExtent l="0" t="0" r="0" b="4445"/>
+            <wp:docPr id="6" name="Chart 6"/>
             <wp:cNvGraphicFramePr/>
             <a:graphic xmlns:a="http://schemas.openxmlformats.org/drawingml/2006/main">
               <a:graphicData uri="http://schemas.openxmlformats.org/drawingml/2006/chart">
@@ -3014,23 +2916,19 @@
         <w:pStyle w:val="Standard"/>
         <w:ind w:firstLine="720"/>
         <w:jc w:val="center"/>
-      </w:pPr>
-      <w:r>
         <w:rPr>
           <w:rFonts w:ascii="Arial" w:hAnsi="Arial" w:cs="Arial"/>
           <w:sz w:val="24"/>
           <w:szCs w:val="24"/>
         </w:rPr>
-        <w:lastRenderedPageBreak/>
-        <w:t xml:space="preserve">Figure </w:t>
-      </w:r>
+      </w:pPr>
       <w:r>
         <w:rPr>
           <w:rFonts w:ascii="Arial" w:hAnsi="Arial" w:cs="Arial"/>
           <w:sz w:val="24"/>
           <w:szCs w:val="24"/>
         </w:rPr>
-        <w:t>1-</w:t>
+        <w:t>Figure 3</w:t>
       </w:r>
       <w:r>
         <w:rPr>
@@ -3038,31 +2936,38 @@
           <w:sz w:val="24"/>
           <w:szCs w:val="24"/>
         </w:rPr>
-        <w:t>2</w:t>
+        <w:t>-1</w:t>
       </w:r>
     </w:p>
     <w:p>
       <w:pPr>
         <w:pStyle w:val="Standard"/>
         <w:ind w:firstLine="720"/>
+        <w:jc w:val="center"/>
+        <w:rPr>
+          <w:rFonts w:ascii="Arial" w:hAnsi="Arial" w:cs="Arial"/>
+          <w:sz w:val="24"/>
+          <w:szCs w:val="24"/>
+        </w:rPr>
       </w:pPr>
       <w:r>
         <w:rPr>
           <w:noProof/>
         </w:rPr>
+        <w:lastRenderedPageBreak/>
         <w:drawing>
-          <wp:anchor distT="0" distB="0" distL="114300" distR="114300" simplePos="0" relativeHeight="251659264" behindDoc="0" locked="0" layoutInCell="1" allowOverlap="1" wp14:anchorId="62638A4E" wp14:editId="1FBDCF05">
+          <wp:anchor distT="0" distB="0" distL="114300" distR="114300" simplePos="0" relativeHeight="251661312" behindDoc="0" locked="0" layoutInCell="1" allowOverlap="1" wp14:anchorId="651AA429" wp14:editId="4A18B2A7">
             <wp:simplePos x="0" y="0"/>
             <wp:positionH relativeFrom="column">
-              <wp:align>center</wp:align>
+              <wp:posOffset>0</wp:posOffset>
             </wp:positionH>
             <wp:positionV relativeFrom="paragraph">
-              <wp:align>top</wp:align>
+              <wp:posOffset>295275</wp:posOffset>
             </wp:positionV>
             <wp:extent cx="5872276" cy="3239627"/>
             <wp:effectExtent l="0" t="0" r="0" b="0"/>
             <wp:wrapSquare wrapText="bothSides"/>
-            <wp:docPr id="3" name="Object2"/>
+            <wp:docPr id="7" name="Object2"/>
             <wp:cNvGraphicFramePr/>
             <a:graphic xmlns:a="http://schemas.openxmlformats.org/drawingml/2006/main">
               <a:graphicData uri="http://schemas.openxmlformats.org/drawingml/2006/chart">
@@ -3085,7 +2990,7 @@
           <w:sz w:val="24"/>
           <w:szCs w:val="24"/>
         </w:rPr>
-        <w:t xml:space="preserve">Figure </w:t>
+        <w:t>Figure 3</w:t>
       </w:r>
       <w:r>
         <w:rPr>
@@ -3093,8 +2998,95 @@
           <w:sz w:val="24"/>
           <w:szCs w:val="24"/>
         </w:rPr>
-        <w:t>1-3</w:t>
+        <w:t>-2</w:t>
       </w:r>
+    </w:p>
+    <w:p>
+      <w:pPr>
+        <w:pStyle w:val="Standard"/>
+        <w:ind w:firstLine="720"/>
+        <w:jc w:val="center"/>
+      </w:pPr>
+    </w:p>
+    <w:p>
+      <w:pPr>
+        <w:pStyle w:val="Standard"/>
+        <w:ind w:firstLine="720"/>
+        <w:rPr>
+          <w:rFonts w:ascii="Arial" w:hAnsi="Arial" w:cs="Arial"/>
+          <w:sz w:val="24"/>
+          <w:szCs w:val="24"/>
+        </w:rPr>
+      </w:pPr>
+      <w:r>
+        <w:rPr>
+          <w:rFonts w:ascii="Arial" w:hAnsi="Arial" w:cs="Arial"/>
+          <w:sz w:val="24"/>
+          <w:szCs w:val="24"/>
+        </w:rPr>
+        <w:t>Our code minimizes the time it takes to completely se</w:t>
+      </w:r>
+      <w:r>
+        <w:rPr>
+          <w:rFonts w:ascii="Arial" w:hAnsi="Arial" w:cs="Arial"/>
+          <w:sz w:val="24"/>
+          <w:szCs w:val="24"/>
+        </w:rPr>
+        <w:t>rvice all buffered events in a single</w:t>
+      </w:r>
+      <w:r>
+        <w:rPr>
+          <w:rFonts w:ascii="Arial" w:hAnsi="Arial" w:cs="Arial"/>
+          <w:sz w:val="24"/>
+          <w:szCs w:val="24"/>
+        </w:rPr>
+        <w:t xml:space="preserve"> cycle by only cycling through the number of devices that are actively generating events, not by checking each flag individually on each cycle. We also reduced memory footprints and execution times by using minimal variables and bitwise operations. </w:t>
+      </w:r>
+      <w:r>
+        <w:rPr>
+          <w:rFonts w:ascii="Arial" w:hAnsi="Arial" w:cs="Arial"/>
+          <w:sz w:val="24"/>
+          <w:szCs w:val="24"/>
+        </w:rPr>
+        <w:t>Implementing interrupts helped our program overall, with a few anomalies that remain outliers.  The software keeps track of events and stores them to be serviced as best as it can, but in the current environment there are still not enough resources to effectively service the generated events.</w:t>
+      </w:r>
+    </w:p>
+    <w:p>
+      <w:pPr>
+        <w:pStyle w:val="Standard"/>
+        <w:ind w:firstLine="720"/>
+        <w:rPr>
+          <w:rFonts w:ascii="Arial" w:hAnsi="Arial" w:cs="Arial"/>
+          <w:sz w:val="24"/>
+          <w:szCs w:val="24"/>
+        </w:rPr>
+      </w:pPr>
+      <w:r>
+        <w:rPr>
+          <w:rFonts w:ascii="Arial" w:hAnsi="Arial" w:cs="Arial"/>
+          <w:sz w:val="24"/>
+          <w:szCs w:val="24"/>
+        </w:rPr>
+        <w:t xml:space="preserve">To further improve performance, we may have implemented the device buffer in such a way that it would process each buffered event based on the time it had buffered, rather than in a Round Robin fashion.  This would reduce overall </w:t>
+      </w:r>
+      <w:r>
+        <w:rPr>
+          <w:rFonts w:ascii="Arial" w:hAnsi="Arial" w:cs="Arial"/>
+          <w:sz w:val="24"/>
+          <w:szCs w:val="24"/>
+        </w:rPr>
+        <w:t>turnaround</w:t>
+      </w:r>
+      <w:r>
+        <w:rPr>
+          <w:rFonts w:ascii="Arial" w:hAnsi="Arial" w:cs="Arial"/>
+          <w:sz w:val="24"/>
+          <w:szCs w:val="24"/>
+        </w:rPr>
+        <w:t xml:space="preserve"> time, and improved the effectiveness of the solution.</w:t>
+      </w:r>
+      <w:bookmarkStart w:id="0" w:name="_GoBack"/>
+      <w:bookmarkEnd w:id="0"/>
     </w:p>
     <w:p>
       <w:pPr>
@@ -3766,6 +3758,14 @@
       </w:numPr>
     </w:pPr>
   </w:style>
+  <w:style w:type="paragraph" w:customStyle="1" w:styleId="Standarduser">
+    <w:name w:val="Standard (user)"/>
+    <w:rsid w:val="008D1E37"/>
+    <w:pPr>
+      <w:widowControl/>
+      <w:spacing w:after="160" w:line="259" w:lineRule="auto"/>
+    </w:pPr>
+  </w:style>
 </w:styles>
 </file>
 
@@ -4027,11 +4027,11 @@
           <c:showPercent val="0"/>
           <c:showBubbleSize val="0"/>
         </c:dLbls>
-        <c:axId val="418302328"/>
-        <c:axId val="418304288"/>
+        <c:axId val="462867400"/>
+        <c:axId val="462868968"/>
       </c:scatterChart>
       <c:valAx>
-        <c:axId val="418304288"/>
+        <c:axId val="462868968"/>
         <c:scaling>
           <c:orientation val="minMax"/>
         </c:scaling>
@@ -4095,12 +4095,12 @@
             <a:endParaRPr lang="en-US"/>
           </a:p>
         </c:txPr>
-        <c:crossAx val="418302328"/>
+        <c:crossAx val="462867400"/>
         <c:crossesAt val="0"/>
         <c:crossBetween val="midCat"/>
       </c:valAx>
       <c:valAx>
-        <c:axId val="418302328"/>
+        <c:axId val="462867400"/>
         <c:scaling>
           <c:orientation val="minMax"/>
         </c:scaling>
@@ -4155,7 +4155,7 @@
             <a:endParaRPr lang="en-US"/>
           </a:p>
         </c:txPr>
-        <c:crossAx val="418304288"/>
+        <c:crossAx val="462868968"/>
         <c:crossesAt val="0"/>
         <c:crossBetween val="midCat"/>
       </c:valAx>
@@ -4251,6 +4251,403 @@
           <c:idx val="0"/>
           <c:order val="0"/>
           <c:tx>
+            <c:v>2 devices</c:v>
+          </c:tx>
+          <c:spPr>
+            <a:ln w="28800">
+              <a:solidFill>
+                <a:srgbClr val="004586"/>
+              </a:solidFill>
+            </a:ln>
+          </c:spPr>
+          <c:marker>
+            <c:symbol val="square"/>
+            <c:size val="8"/>
+          </c:marker>
+          <c:xVal>
+            <c:numLit>
+              <c:formatCode>General</c:formatCode>
+              <c:ptCount val="4"/>
+              <c:pt idx="0">
+                <c:v>2.8097E-2</c:v>
+              </c:pt>
+              <c:pt idx="1">
+                <c:v>9.9072999999999994E-2</c:v>
+              </c:pt>
+              <c:pt idx="2">
+                <c:v>0.19744999999999999</c:v>
+              </c:pt>
+              <c:pt idx="3">
+                <c:v>0.29382599999999998</c:v>
+              </c:pt>
+            </c:numLit>
+          </c:xVal>
+          <c:yVal>
+            <c:numLit>
+              <c:formatCode>General</c:formatCode>
+              <c:ptCount val="4"/>
+              <c:pt idx="0">
+                <c:v>0.5</c:v>
+              </c:pt>
+              <c:pt idx="1">
+                <c:v>14.5</c:v>
+              </c:pt>
+              <c:pt idx="2">
+                <c:v>30</c:v>
+              </c:pt>
+              <c:pt idx="3">
+                <c:v>46</c:v>
+              </c:pt>
+            </c:numLit>
+          </c:yVal>
+          <c:smooth val="1"/>
+        </c:ser>
+        <c:ser>
+          <c:idx val="1"/>
+          <c:order val="1"/>
+          <c:tx>
+            <c:v>4 devices</c:v>
+          </c:tx>
+          <c:spPr>
+            <a:ln w="28800">
+              <a:solidFill>
+                <a:srgbClr val="FF420E"/>
+              </a:solidFill>
+            </a:ln>
+          </c:spPr>
+          <c:marker>
+            <c:symbol val="diamond"/>
+            <c:size val="8"/>
+          </c:marker>
+          <c:xVal>
+            <c:numLit>
+              <c:formatCode>General</c:formatCode>
+              <c:ptCount val="4"/>
+              <c:pt idx="0">
+                <c:v>1.3155E-2</c:v>
+              </c:pt>
+              <c:pt idx="1">
+                <c:v>9.6659999999999996E-2</c:v>
+              </c:pt>
+              <c:pt idx="2">
+                <c:v>0.2313945</c:v>
+              </c:pt>
+              <c:pt idx="3">
+                <c:v>0.39455400000000002</c:v>
+              </c:pt>
+            </c:numLit>
+          </c:xVal>
+          <c:yVal>
+            <c:numLit>
+              <c:formatCode>General</c:formatCode>
+              <c:ptCount val="4"/>
+              <c:pt idx="0">
+                <c:v>0.5</c:v>
+              </c:pt>
+              <c:pt idx="1">
+                <c:v>4.5</c:v>
+              </c:pt>
+              <c:pt idx="2">
+                <c:v>14.75</c:v>
+              </c:pt>
+              <c:pt idx="3">
+                <c:v>26.75</c:v>
+              </c:pt>
+            </c:numLit>
+          </c:yVal>
+          <c:smooth val="1"/>
+        </c:ser>
+        <c:ser>
+          <c:idx val="2"/>
+          <c:order val="2"/>
+          <c:tx>
+            <c:v>8 devices</c:v>
+          </c:tx>
+          <c:spPr>
+            <a:ln w="28800">
+              <a:solidFill>
+                <a:srgbClr val="FFD320"/>
+              </a:solidFill>
+            </a:ln>
+          </c:spPr>
+          <c:marker>
+            <c:symbol val="triangle"/>
+            <c:size val="8"/>
+          </c:marker>
+          <c:xVal>
+            <c:numLit>
+              <c:formatCode>General</c:formatCode>
+              <c:ptCount val="4"/>
+              <c:pt idx="0">
+                <c:v>1.1846374999999999E-2</c:v>
+              </c:pt>
+              <c:pt idx="1">
+                <c:v>8.9242625000000006E-2</c:v>
+              </c:pt>
+              <c:pt idx="2">
+                <c:v>0.53823587500000003</c:v>
+              </c:pt>
+              <c:pt idx="3">
+                <c:v>1.1441539999999999</c:v>
+              </c:pt>
+            </c:numLit>
+          </c:xVal>
+          <c:yVal>
+            <c:numLit>
+              <c:formatCode>General</c:formatCode>
+              <c:ptCount val="4"/>
+              <c:pt idx="0">
+                <c:v>0.25</c:v>
+              </c:pt>
+              <c:pt idx="1">
+                <c:v>1.375</c:v>
+              </c:pt>
+              <c:pt idx="2">
+                <c:v>6.7712500000000002</c:v>
+              </c:pt>
+              <c:pt idx="3">
+                <c:v>17.6525</c:v>
+              </c:pt>
+            </c:numLit>
+          </c:yVal>
+          <c:smooth val="1"/>
+        </c:ser>
+        <c:dLbls>
+          <c:showLegendKey val="0"/>
+          <c:showVal val="0"/>
+          <c:showCatName val="0"/>
+          <c:showSerName val="0"/>
+          <c:showPercent val="0"/>
+          <c:showBubbleSize val="0"/>
+        </c:dLbls>
+        <c:axId val="462867792"/>
+        <c:axId val="462871712"/>
+      </c:scatterChart>
+      <c:valAx>
+        <c:axId val="462871712"/>
+        <c:scaling>
+          <c:orientation val="minMax"/>
+        </c:scaling>
+        <c:delete val="0"/>
+        <c:axPos val="l"/>
+        <c:majorGridlines>
+          <c:spPr>
+            <a:ln w="6480">
+              <a:solidFill>
+                <a:srgbClr val="B3B3B3"/>
+              </a:solidFill>
+            </a:ln>
+          </c:spPr>
+        </c:majorGridlines>
+        <c:title>
+          <c:tx>
+            <c:rich>
+              <a:bodyPr/>
+              <a:lstStyle/>
+              <a:p>
+                <a:pPr>
+                  <a:defRPr sz="900" b="0" baseline="0">
+                    <a:solidFill>
+                      <a:srgbClr val="000000"/>
+                    </a:solidFill>
+                    <a:latin typeface="Arial"/>
+                  </a:defRPr>
+                </a:pPr>
+                <a:r>
+                  <a:rPr lang="en-US"/>
+                  <a:t>Avg Missed Events %</a:t>
+                </a:r>
+              </a:p>
+            </c:rich>
+          </c:tx>
+          <c:overlay val="0"/>
+        </c:title>
+        <c:numFmt formatCode="General" sourceLinked="0"/>
+        <c:majorTickMark val="none"/>
+        <c:minorTickMark val="none"/>
+        <c:tickLblPos val="nextTo"/>
+        <c:spPr>
+          <a:ln w="6480">
+            <a:solidFill>
+              <a:srgbClr val="B3B3B3"/>
+            </a:solidFill>
+          </a:ln>
+        </c:spPr>
+        <c:txPr>
+          <a:bodyPr/>
+          <a:lstStyle/>
+          <a:p>
+            <a:pPr>
+              <a:defRPr sz="1000" b="0" baseline="0">
+                <a:solidFill>
+                  <a:srgbClr val="000000"/>
+                </a:solidFill>
+                <a:latin typeface="Arial"/>
+              </a:defRPr>
+            </a:pPr>
+            <a:endParaRPr lang="en-US"/>
+          </a:p>
+        </c:txPr>
+        <c:crossAx val="462867792"/>
+        <c:crossesAt val="0"/>
+        <c:crossBetween val="midCat"/>
+      </c:valAx>
+      <c:valAx>
+        <c:axId val="462867792"/>
+        <c:scaling>
+          <c:orientation val="minMax"/>
+        </c:scaling>
+        <c:delete val="0"/>
+        <c:axPos val="b"/>
+        <c:title>
+          <c:tx>
+            <c:rich>
+              <a:bodyPr/>
+              <a:lstStyle/>
+              <a:p>
+                <a:pPr>
+                  <a:defRPr sz="900" b="0" baseline="0">
+                    <a:solidFill>
+                      <a:srgbClr val="000000"/>
+                    </a:solidFill>
+                    <a:latin typeface="Arial"/>
+                  </a:defRPr>
+                </a:pPr>
+                <a:r>
+                  <a:rPr lang="en-US"/>
+                  <a:t>Avg Response Time(s)</a:t>
+                </a:r>
+              </a:p>
+            </c:rich>
+          </c:tx>
+          <c:overlay val="0"/>
+        </c:title>
+        <c:numFmt formatCode="General" sourceLinked="0"/>
+        <c:majorTickMark val="none"/>
+        <c:minorTickMark val="none"/>
+        <c:tickLblPos val="nextTo"/>
+        <c:spPr>
+          <a:ln w="6480">
+            <a:solidFill>
+              <a:srgbClr val="B3B3B3"/>
+            </a:solidFill>
+          </a:ln>
+        </c:spPr>
+        <c:txPr>
+          <a:bodyPr/>
+          <a:lstStyle/>
+          <a:p>
+            <a:pPr>
+              <a:defRPr sz="1000" b="0" baseline="0">
+                <a:solidFill>
+                  <a:srgbClr val="000000"/>
+                </a:solidFill>
+                <a:latin typeface="Arial"/>
+              </a:defRPr>
+            </a:pPr>
+            <a:endParaRPr lang="en-US"/>
+          </a:p>
+        </c:txPr>
+        <c:crossAx val="462871712"/>
+        <c:crossesAt val="0"/>
+        <c:crossBetween val="midCat"/>
+      </c:valAx>
+      <c:spPr>
+        <a:noFill/>
+        <a:ln w="25560">
+          <a:solidFill>
+            <a:srgbClr val="000000"/>
+          </a:solidFill>
+        </a:ln>
+      </c:spPr>
+    </c:plotArea>
+    <c:legend>
+      <c:legendPos val="r"/>
+      <c:overlay val="0"/>
+      <c:spPr>
+        <a:noFill/>
+        <a:ln>
+          <a:noFill/>
+        </a:ln>
+      </c:spPr>
+      <c:txPr>
+        <a:bodyPr/>
+        <a:lstStyle/>
+        <a:p>
+          <a:pPr>
+            <a:defRPr sz="1000" b="0" baseline="0">
+              <a:solidFill>
+                <a:srgbClr val="000000"/>
+              </a:solidFill>
+              <a:latin typeface="Calibri"/>
+            </a:defRPr>
+          </a:pPr>
+          <a:endParaRPr lang="en-US"/>
+        </a:p>
+      </c:txPr>
+    </c:legend>
+    <c:plotVisOnly val="1"/>
+    <c:dispBlanksAs val="gap"/>
+    <c:showDLblsOverMax val="0"/>
+  </c:chart>
+  <c:spPr>
+    <a:ln>
+      <a:noFill/>
+    </a:ln>
+  </c:spPr>
+  <c:externalData r:id="rId1">
+    <c:autoUpdate val="0"/>
+  </c:externalData>
+</c:chartSpace>
+</file>
+
+<file path=word/charts/chart3.xml><?xml version="1.0" encoding="utf-8"?>
+<c:chartSpace xmlns:c="http://schemas.openxmlformats.org/drawingml/2006/chart" xmlns:a="http://schemas.openxmlformats.org/drawingml/2006/main" xmlns:r="http://schemas.openxmlformats.org/officeDocument/2006/relationships">
+  <c:date1904 val="0"/>
+  <c:lang val="en-US"/>
+  <c:roundedCorners val="0"/>
+  <mc:AlternateContent xmlns:mc="http://schemas.openxmlformats.org/markup-compatibility/2006">
+    <mc:Choice xmlns:c14="http://schemas.microsoft.com/office/drawing/2007/8/2/chart" Requires="c14">
+      <c14:style val="102"/>
+    </mc:Choice>
+    <mc:Fallback>
+      <c:style val="2"/>
+    </mc:Fallback>
+  </mc:AlternateContent>
+  <c:chart>
+    <c:title>
+      <c:tx>
+        <c:rich>
+          <a:bodyPr/>
+          <a:lstStyle/>
+          <a:p>
+            <a:pPr>
+              <a:defRPr sz="1300" b="0" baseline="0">
+                <a:solidFill>
+                  <a:srgbClr val="000000"/>
+                </a:solidFill>
+                <a:latin typeface="Arial"/>
+              </a:defRPr>
+            </a:pPr>
+            <a:r>
+              <a:rPr lang="en-US"/>
+              <a:t>Missed Event Percentage VS Avg Response Time (s)</a:t>
+            </a:r>
+          </a:p>
+        </c:rich>
+      </c:tx>
+      <c:overlay val="0"/>
+    </c:title>
+    <c:autoTitleDeleted val="0"/>
+    <c:plotArea>
+      <c:layout/>
+      <c:scatterChart>
+        <c:scatterStyle val="smoothMarker"/>
+        <c:varyColors val="0"/>
+        <c:ser>
+          <c:idx val="0"/>
+          <c:order val="0"/>
+          <c:tx>
             <c:strRef>
               <c:f>'[results-2.ods]Lab 2'!$A$2</c:f>
               <c:strCache>
@@ -4462,11 +4859,11 @@
           <c:showPercent val="0"/>
           <c:showBubbleSize val="0"/>
         </c:dLbls>
-        <c:axId val="418301936"/>
-        <c:axId val="418301544"/>
+        <c:axId val="463858472"/>
+        <c:axId val="463857296"/>
       </c:scatterChart>
       <c:valAx>
-        <c:axId val="418301544"/>
+        <c:axId val="463857296"/>
         <c:scaling>
           <c:orientation val="minMax"/>
         </c:scaling>
@@ -4530,12 +4927,12 @@
             <a:endParaRPr lang="en-US"/>
           </a:p>
         </c:txPr>
-        <c:crossAx val="418301936"/>
+        <c:crossAx val="463858472"/>
         <c:crossesAt val="0"/>
         <c:crossBetween val="midCat"/>
       </c:valAx>
       <c:valAx>
-        <c:axId val="418301936"/>
+        <c:axId val="463858472"/>
         <c:scaling>
           <c:orientation val="minMax"/>
         </c:scaling>
@@ -4590,442 +4987,7 @@
             <a:endParaRPr lang="en-US"/>
           </a:p>
         </c:txPr>
-        <c:crossAx val="418301544"/>
-        <c:crossesAt val="0"/>
-        <c:crossBetween val="midCat"/>
-      </c:valAx>
-      <c:spPr>
-        <a:noFill/>
-        <a:ln>
-          <a:solidFill>
-            <a:srgbClr val="B3B3B3"/>
-          </a:solidFill>
-          <a:prstDash val="solid"/>
-        </a:ln>
-      </c:spPr>
-    </c:plotArea>
-    <c:legend>
-      <c:legendPos val="r"/>
-      <c:overlay val="0"/>
-      <c:spPr>
-        <a:noFill/>
-        <a:ln>
-          <a:noFill/>
-        </a:ln>
-      </c:spPr>
-      <c:txPr>
-        <a:bodyPr/>
-        <a:lstStyle/>
-        <a:p>
-          <a:pPr>
-            <a:defRPr sz="1000" b="0" baseline="0"/>
-          </a:pPr>
-          <a:endParaRPr lang="en-US"/>
-        </a:p>
-      </c:txPr>
-    </c:legend>
-    <c:plotVisOnly val="1"/>
-    <c:dispBlanksAs val="gap"/>
-    <c:showDLblsOverMax val="0"/>
-  </c:chart>
-  <c:spPr>
-    <a:ln>
-      <a:noFill/>
-    </a:ln>
-  </c:spPr>
-  <c:externalData r:id="rId1">
-    <c:autoUpdate val="0"/>
-  </c:externalData>
-</c:chartSpace>
-</file>
-
-<file path=word/charts/chart3.xml><?xml version="1.0" encoding="utf-8"?>
-<c:chartSpace xmlns:c="http://schemas.openxmlformats.org/drawingml/2006/chart" xmlns:a="http://schemas.openxmlformats.org/drawingml/2006/main" xmlns:r="http://schemas.openxmlformats.org/officeDocument/2006/relationships">
-  <c:date1904 val="0"/>
-  <c:lang val="en-US"/>
-  <c:roundedCorners val="0"/>
-  <mc:AlternateContent xmlns:mc="http://schemas.openxmlformats.org/markup-compatibility/2006">
-    <mc:Choice xmlns:c14="http://schemas.microsoft.com/office/drawing/2007/8/2/chart" Requires="c14">
-      <c14:style val="102"/>
-    </mc:Choice>
-    <mc:Fallback>
-      <c:style val="2"/>
-    </mc:Fallback>
-  </mc:AlternateContent>
-  <c:chart>
-    <c:title>
-      <c:tx>
-        <c:rich>
-          <a:bodyPr/>
-          <a:lstStyle/>
-          <a:p>
-            <a:pPr>
-              <a:defRPr sz="1300" b="0" baseline="0">
-                <a:solidFill>
-                  <a:srgbClr val="000000"/>
-                </a:solidFill>
-                <a:latin typeface="Arial"/>
-              </a:defRPr>
-            </a:pPr>
-            <a:r>
-              <a:rPr lang="en-US"/>
-              <a:t>Missed Event Percentage VS Avg Turn Around Time(s)</a:t>
-            </a:r>
-          </a:p>
-        </c:rich>
-      </c:tx>
-      <c:overlay val="0"/>
-    </c:title>
-    <c:autoTitleDeleted val="0"/>
-    <c:plotArea>
-      <c:layout/>
-      <c:scatterChart>
-        <c:scatterStyle val="smoothMarker"/>
-        <c:varyColors val="0"/>
-        <c:ser>
-          <c:idx val="0"/>
-          <c:order val="0"/>
-          <c:tx>
-            <c:strRef>
-              <c:f>'[results-2.ods]Lab 2'!$A$2</c:f>
-              <c:strCache>
-                <c:ptCount val="1"/>
-                <c:pt idx="0">
-                  <c:v>2 devices</c:v>
-                </c:pt>
-              </c:strCache>
-            </c:strRef>
-          </c:tx>
-          <c:spPr>
-            <a:ln w="28800">
-              <a:solidFill>
-                <a:srgbClr val="004586"/>
-              </a:solidFill>
-            </a:ln>
-          </c:spPr>
-          <c:marker>
-            <c:symbol val="square"/>
-            <c:size val="8"/>
-          </c:marker>
-          <c:xVal>
-            <c:numRef>
-              <c:f>'[results-2.ods]Lab 2'!$F$2:$F$5</c:f>
-              <c:numCache>
-                <c:formatCode>General</c:formatCode>
-                <c:ptCount val="4"/>
-                <c:pt idx="0">
-                  <c:v>0.393403</c:v>
-                </c:pt>
-                <c:pt idx="1">
-                  <c:v>1.4554210000000001</c:v>
-                </c:pt>
-                <c:pt idx="2">
-                  <c:v>7.3347740000000003</c:v>
-                </c:pt>
-                <c:pt idx="3">
-                  <c:v>30.791606000000002</c:v>
-                </c:pt>
-              </c:numCache>
-            </c:numRef>
-          </c:xVal>
-          <c:yVal>
-            <c:numRef>
-              <c:f>'[results-2.ods]Lab 2'!$D$2:$D$5</c:f>
-              <c:numCache>
-                <c:formatCode>General</c:formatCode>
-                <c:ptCount val="4"/>
-                <c:pt idx="0">
-                  <c:v>0.5</c:v>
-                </c:pt>
-                <c:pt idx="1">
-                  <c:v>0.5</c:v>
-                </c:pt>
-                <c:pt idx="2">
-                  <c:v>0.5</c:v>
-                </c:pt>
-                <c:pt idx="3">
-                  <c:v>22.05</c:v>
-                </c:pt>
-              </c:numCache>
-            </c:numRef>
-          </c:yVal>
-          <c:smooth val="1"/>
-        </c:ser>
-        <c:ser>
-          <c:idx val="1"/>
-          <c:order val="1"/>
-          <c:tx>
-            <c:strRef>
-              <c:f>'[results-2.ods]Lab 2'!$A$6</c:f>
-              <c:strCache>
-                <c:ptCount val="1"/>
-                <c:pt idx="0">
-                  <c:v>4 devices</c:v>
-                </c:pt>
-              </c:strCache>
-            </c:strRef>
-          </c:tx>
-          <c:spPr>
-            <a:ln w="28800">
-              <a:solidFill>
-                <a:srgbClr val="FF420E"/>
-              </a:solidFill>
-            </a:ln>
-          </c:spPr>
-          <c:marker>
-            <c:symbol val="diamond"/>
-            <c:size val="8"/>
-          </c:marker>
-          <c:xVal>
-            <c:numRef>
-              <c:f>'[results-2.ods]Lab 2'!$F$6:$F$9</c:f>
-              <c:numCache>
-                <c:formatCode>General</c:formatCode>
-                <c:ptCount val="4"/>
-                <c:pt idx="0">
-                  <c:v>1.171597</c:v>
-                </c:pt>
-                <c:pt idx="1">
-                  <c:v>1.117774</c:v>
-                </c:pt>
-                <c:pt idx="2" formatCode="#,##0.000000">
-                  <c:v>1.6843079999999999</c:v>
-                </c:pt>
-                <c:pt idx="3" formatCode="#,##0.000000">
-                  <c:v>14.036064</c:v>
-                </c:pt>
-              </c:numCache>
-            </c:numRef>
-          </c:xVal>
-          <c:yVal>
-            <c:numRef>
-              <c:f>'[results-2.ods]Lab 2'!$D$6:$D$9</c:f>
-              <c:numCache>
-                <c:formatCode>General</c:formatCode>
-                <c:ptCount val="4"/>
-                <c:pt idx="0">
-                  <c:v>0.25</c:v>
-                </c:pt>
-                <c:pt idx="1">
-                  <c:v>0.25</c:v>
-                </c:pt>
-                <c:pt idx="2" formatCode="#,##0.00">
-                  <c:v>0.5</c:v>
-                </c:pt>
-                <c:pt idx="3" formatCode="#,##0.00">
-                  <c:v>12.13</c:v>
-                </c:pt>
-              </c:numCache>
-            </c:numRef>
-          </c:yVal>
-          <c:smooth val="1"/>
-        </c:ser>
-        <c:ser>
-          <c:idx val="2"/>
-          <c:order val="2"/>
-          <c:tx>
-            <c:strRef>
-              <c:f>'[results-2.ods]Lab 2'!$A$10</c:f>
-              <c:strCache>
-                <c:ptCount val="1"/>
-                <c:pt idx="0">
-                  <c:v>8 devices</c:v>
-                </c:pt>
-              </c:strCache>
-            </c:strRef>
-          </c:tx>
-          <c:spPr>
-            <a:ln w="28800">
-              <a:solidFill>
-                <a:srgbClr val="FFD320"/>
-              </a:solidFill>
-            </a:ln>
-          </c:spPr>
-          <c:marker>
-            <c:symbol val="triangle"/>
-            <c:size val="8"/>
-          </c:marker>
-          <c:xVal>
-            <c:numRef>
-              <c:f>'[results-2.ods]Lab 2'!$F$10:$F$13</c:f>
-              <c:numCache>
-                <c:formatCode>#,##0.000000</c:formatCode>
-                <c:ptCount val="4"/>
-                <c:pt idx="0">
-                  <c:v>1.0342929999999999</c:v>
-                </c:pt>
-                <c:pt idx="1">
-                  <c:v>1.8252470000000001</c:v>
-                </c:pt>
-                <c:pt idx="2">
-                  <c:v>2.3557600000000001</c:v>
-                </c:pt>
-                <c:pt idx="3" formatCode="General">
-                  <c:v>28.341445</c:v>
-                </c:pt>
-              </c:numCache>
-            </c:numRef>
-          </c:xVal>
-          <c:yVal>
-            <c:numRef>
-              <c:f>'[results-2.ods]Lab 2'!$D$10:$D$13</c:f>
-              <c:numCache>
-                <c:formatCode>#,##0.00</c:formatCode>
-                <c:ptCount val="4"/>
-                <c:pt idx="0">
-                  <c:v>0.12</c:v>
-                </c:pt>
-                <c:pt idx="1">
-                  <c:v>0.12</c:v>
-                </c:pt>
-                <c:pt idx="2">
-                  <c:v>0.25</c:v>
-                </c:pt>
-                <c:pt idx="3" formatCode="General">
-                  <c:v>0.98</c:v>
-                </c:pt>
-              </c:numCache>
-            </c:numRef>
-          </c:yVal>
-          <c:smooth val="1"/>
-        </c:ser>
-        <c:dLbls>
-          <c:showLegendKey val="0"/>
-          <c:showVal val="0"/>
-          <c:showCatName val="0"/>
-          <c:showSerName val="0"/>
-          <c:showPercent val="0"/>
-          <c:showBubbleSize val="0"/>
-        </c:dLbls>
-        <c:axId val="465027032"/>
-        <c:axId val="12593968"/>
-      </c:scatterChart>
-      <c:valAx>
-        <c:axId val="12593968"/>
-        <c:scaling>
-          <c:orientation val="minMax"/>
-        </c:scaling>
-        <c:delete val="0"/>
-        <c:axPos val="l"/>
-        <c:majorGridlines>
-          <c:spPr>
-            <a:ln>
-              <a:solidFill>
-                <a:srgbClr val="B3B3B3"/>
-              </a:solidFill>
-            </a:ln>
-          </c:spPr>
-        </c:majorGridlines>
-        <c:title>
-          <c:tx>
-            <c:rich>
-              <a:bodyPr/>
-              <a:lstStyle/>
-              <a:p>
-                <a:pPr>
-                  <a:defRPr sz="900" b="0" baseline="0">
-                    <a:solidFill>
-                      <a:srgbClr val="000000"/>
-                    </a:solidFill>
-                    <a:latin typeface="Arial"/>
-                  </a:defRPr>
-                </a:pPr>
-                <a:r>
-                  <a:rPr lang="en-US"/>
-                  <a:t>Avg Missed Event (%)</a:t>
-                </a:r>
-              </a:p>
-            </c:rich>
-          </c:tx>
-          <c:overlay val="0"/>
-        </c:title>
-        <c:numFmt formatCode="General" sourceLinked="0"/>
-        <c:majorTickMark val="none"/>
-        <c:minorTickMark val="none"/>
-        <c:tickLblPos val="nextTo"/>
-        <c:spPr>
-          <a:ln>
-            <a:solidFill>
-              <a:srgbClr val="B3B3B3"/>
-            </a:solidFill>
-          </a:ln>
-        </c:spPr>
-        <c:txPr>
-          <a:bodyPr/>
-          <a:lstStyle/>
-          <a:p>
-            <a:pPr>
-              <a:defRPr sz="1000" b="0" baseline="0">
-                <a:solidFill>
-                  <a:srgbClr val="000000"/>
-                </a:solidFill>
-                <a:latin typeface="Arial"/>
-              </a:defRPr>
-            </a:pPr>
-            <a:endParaRPr lang="en-US"/>
-          </a:p>
-        </c:txPr>
-        <c:crossAx val="465027032"/>
-        <c:crossesAt val="0"/>
-        <c:crossBetween val="midCat"/>
-      </c:valAx>
-      <c:valAx>
-        <c:axId val="465027032"/>
-        <c:scaling>
-          <c:orientation val="minMax"/>
-        </c:scaling>
-        <c:delete val="0"/>
-        <c:axPos val="b"/>
-        <c:title>
-          <c:tx>
-            <c:rich>
-              <a:bodyPr/>
-              <a:lstStyle/>
-              <a:p>
-                <a:pPr>
-                  <a:defRPr sz="900" b="0" baseline="0">
-                    <a:solidFill>
-                      <a:srgbClr val="000000"/>
-                    </a:solidFill>
-                    <a:latin typeface="Arial"/>
-                  </a:defRPr>
-                </a:pPr>
-                <a:r>
-                  <a:rPr lang="en-US"/>
-                  <a:t>Avg Turn Around Time (s)</a:t>
-                </a:r>
-              </a:p>
-            </c:rich>
-          </c:tx>
-          <c:overlay val="0"/>
-        </c:title>
-        <c:numFmt formatCode="General" sourceLinked="0"/>
-        <c:majorTickMark val="none"/>
-        <c:minorTickMark val="none"/>
-        <c:tickLblPos val="nextTo"/>
-        <c:spPr>
-          <a:ln>
-            <a:solidFill>
-              <a:srgbClr val="B3B3B3"/>
-            </a:solidFill>
-          </a:ln>
-        </c:spPr>
-        <c:txPr>
-          <a:bodyPr/>
-          <a:lstStyle/>
-          <a:p>
-            <a:pPr>
-              <a:defRPr sz="1000" b="0" baseline="0">
-                <a:solidFill>
-                  <a:srgbClr val="000000"/>
-                </a:solidFill>
-                <a:latin typeface="Arial"/>
-              </a:defRPr>
-            </a:pPr>
-            <a:endParaRPr lang="en-US"/>
-          </a:p>
-        </c:txPr>
-        <c:crossAx val="12593968"/>
+        <c:crossAx val="463857296"/>
         <c:crossesAt val="0"/>
         <c:crossBetween val="midCat"/>
       </c:valAx>
@@ -5290,11 +5252,11 @@
           <c:showPercent val="0"/>
           <c:showBubbleSize val="0"/>
         </c:dLbls>
-        <c:axId val="459159400"/>
-        <c:axId val="459160576"/>
+        <c:axId val="471670624"/>
+        <c:axId val="416304224"/>
       </c:scatterChart>
       <c:valAx>
-        <c:axId val="459160576"/>
+        <c:axId val="416304224"/>
         <c:scaling>
           <c:orientation val="minMax"/>
         </c:scaling>
@@ -5358,12 +5320,12 @@
             <a:endParaRPr lang="en-US"/>
           </a:p>
         </c:txPr>
-        <c:crossAx val="459159400"/>
+        <c:crossAx val="471670624"/>
         <c:crossesAt val="0"/>
         <c:crossBetween val="midCat"/>
       </c:valAx>
       <c:valAx>
-        <c:axId val="459159400"/>
+        <c:axId val="471670624"/>
         <c:scaling>
           <c:orientation val="minMax"/>
         </c:scaling>
@@ -5418,7 +5380,7 @@
             <a:endParaRPr lang="en-US"/>
           </a:p>
         </c:txPr>
-        <c:crossAx val="459160576"/>
+        <c:crossAx val="416304224"/>
         <c:crossesAt val="0"/>
         <c:crossBetween val="midCat"/>
       </c:valAx>
@@ -5501,7 +5463,7 @@
             </a:pPr>
             <a:r>
               <a:rPr lang="en-US"/>
-              <a:t>Missed Event Percentage VS Avg Response Time (s)</a:t>
+              <a:t>Missed Event Percentage VS Avg Turn Around Time(s)</a:t>
             </a:r>
           </a:p>
         </c:rich>
@@ -5518,7 +5480,15 @@
           <c:idx val="0"/>
           <c:order val="0"/>
           <c:tx>
-            <c:v>2 devices</c:v>
+            <c:strRef>
+              <c:f>'[results-2.ods]Lab 2'!$A$2</c:f>
+              <c:strCache>
+                <c:ptCount val="1"/>
+                <c:pt idx="0">
+                  <c:v>2 devices</c:v>
+                </c:pt>
+              </c:strCache>
+            </c:strRef>
           </c:tx>
           <c:spPr>
             <a:ln w="28800">
@@ -5532,40 +5502,46 @@
             <c:size val="8"/>
           </c:marker>
           <c:xVal>
-            <c:numLit>
-              <c:formatCode>General</c:formatCode>
-              <c:ptCount val="4"/>
-              <c:pt idx="0">
-                <c:v>2.8097E-2</c:v>
-              </c:pt>
-              <c:pt idx="1">
-                <c:v>9.9072999999999994E-2</c:v>
-              </c:pt>
-              <c:pt idx="2">
-                <c:v>0.19744999999999999</c:v>
-              </c:pt>
-              <c:pt idx="3">
-                <c:v>0.29382599999999998</c:v>
-              </c:pt>
-            </c:numLit>
+            <c:numRef>
+              <c:f>'[results-2.ods]Lab 2'!$F$2:$F$5</c:f>
+              <c:numCache>
+                <c:formatCode>General</c:formatCode>
+                <c:ptCount val="4"/>
+                <c:pt idx="0">
+                  <c:v>0.393403</c:v>
+                </c:pt>
+                <c:pt idx="1">
+                  <c:v>1.4554210000000001</c:v>
+                </c:pt>
+                <c:pt idx="2">
+                  <c:v>7.3347740000000003</c:v>
+                </c:pt>
+                <c:pt idx="3">
+                  <c:v>30.791606000000002</c:v>
+                </c:pt>
+              </c:numCache>
+            </c:numRef>
           </c:xVal>
           <c:yVal>
-            <c:numLit>
-              <c:formatCode>General</c:formatCode>
-              <c:ptCount val="4"/>
-              <c:pt idx="0">
-                <c:v>0.5</c:v>
-              </c:pt>
-              <c:pt idx="1">
-                <c:v>14.5</c:v>
-              </c:pt>
-              <c:pt idx="2">
-                <c:v>30</c:v>
-              </c:pt>
-              <c:pt idx="3">
-                <c:v>46</c:v>
-              </c:pt>
-            </c:numLit>
+            <c:numRef>
+              <c:f>'[results-2.ods]Lab 2'!$D$2:$D$5</c:f>
+              <c:numCache>
+                <c:formatCode>General</c:formatCode>
+                <c:ptCount val="4"/>
+                <c:pt idx="0">
+                  <c:v>0.5</c:v>
+                </c:pt>
+                <c:pt idx="1">
+                  <c:v>0.5</c:v>
+                </c:pt>
+                <c:pt idx="2">
+                  <c:v>0.5</c:v>
+                </c:pt>
+                <c:pt idx="3">
+                  <c:v>22.05</c:v>
+                </c:pt>
+              </c:numCache>
+            </c:numRef>
           </c:yVal>
           <c:smooth val="1"/>
         </c:ser>
@@ -5573,7 +5549,15 @@
           <c:idx val="1"/>
           <c:order val="1"/>
           <c:tx>
-            <c:v>4 devices</c:v>
+            <c:strRef>
+              <c:f>'[results-2.ods]Lab 2'!$A$6</c:f>
+              <c:strCache>
+                <c:ptCount val="1"/>
+                <c:pt idx="0">
+                  <c:v>4 devices</c:v>
+                </c:pt>
+              </c:strCache>
+            </c:strRef>
           </c:tx>
           <c:spPr>
             <a:ln w="28800">
@@ -5587,40 +5571,46 @@
             <c:size val="8"/>
           </c:marker>
           <c:xVal>
-            <c:numLit>
-              <c:formatCode>General</c:formatCode>
-              <c:ptCount val="4"/>
-              <c:pt idx="0">
-                <c:v>1.3155E-2</c:v>
-              </c:pt>
-              <c:pt idx="1">
-                <c:v>9.6659999999999996E-2</c:v>
-              </c:pt>
-              <c:pt idx="2">
-                <c:v>0.2313945</c:v>
-              </c:pt>
-              <c:pt idx="3">
-                <c:v>0.39455400000000002</c:v>
-              </c:pt>
-            </c:numLit>
+            <c:numRef>
+              <c:f>'[results-2.ods]Lab 2'!$F$6:$F$9</c:f>
+              <c:numCache>
+                <c:formatCode>General</c:formatCode>
+                <c:ptCount val="4"/>
+                <c:pt idx="0">
+                  <c:v>1.171597</c:v>
+                </c:pt>
+                <c:pt idx="1">
+                  <c:v>1.117774</c:v>
+                </c:pt>
+                <c:pt idx="2" formatCode="#,##0.000000">
+                  <c:v>1.6843079999999999</c:v>
+                </c:pt>
+                <c:pt idx="3" formatCode="#,##0.000000">
+                  <c:v>14.036064</c:v>
+                </c:pt>
+              </c:numCache>
+            </c:numRef>
           </c:xVal>
           <c:yVal>
-            <c:numLit>
-              <c:formatCode>General</c:formatCode>
-              <c:ptCount val="4"/>
-              <c:pt idx="0">
-                <c:v>0.5</c:v>
-              </c:pt>
-              <c:pt idx="1">
-                <c:v>4.5</c:v>
-              </c:pt>
-              <c:pt idx="2">
-                <c:v>14.75</c:v>
-              </c:pt>
-              <c:pt idx="3">
-                <c:v>26.75</c:v>
-              </c:pt>
-            </c:numLit>
+            <c:numRef>
+              <c:f>'[results-2.ods]Lab 2'!$D$6:$D$9</c:f>
+              <c:numCache>
+                <c:formatCode>General</c:formatCode>
+                <c:ptCount val="4"/>
+                <c:pt idx="0">
+                  <c:v>0.25</c:v>
+                </c:pt>
+                <c:pt idx="1">
+                  <c:v>0.25</c:v>
+                </c:pt>
+                <c:pt idx="2" formatCode="#,##0.00">
+                  <c:v>0.5</c:v>
+                </c:pt>
+                <c:pt idx="3" formatCode="#,##0.00">
+                  <c:v>12.13</c:v>
+                </c:pt>
+              </c:numCache>
+            </c:numRef>
           </c:yVal>
           <c:smooth val="1"/>
         </c:ser>
@@ -5628,7 +5618,15 @@
           <c:idx val="2"/>
           <c:order val="2"/>
           <c:tx>
-            <c:v>8 devices</c:v>
+            <c:strRef>
+              <c:f>'[results-2.ods]Lab 2'!$A$10</c:f>
+              <c:strCache>
+                <c:ptCount val="1"/>
+                <c:pt idx="0">
+                  <c:v>8 devices</c:v>
+                </c:pt>
+              </c:strCache>
+            </c:strRef>
           </c:tx>
           <c:spPr>
             <a:ln w="28800">
@@ -5642,40 +5640,46 @@
             <c:size val="8"/>
           </c:marker>
           <c:xVal>
-            <c:numLit>
-              <c:formatCode>General</c:formatCode>
-              <c:ptCount val="4"/>
-              <c:pt idx="0">
-                <c:v>1.1846374999999999E-2</c:v>
-              </c:pt>
-              <c:pt idx="1">
-                <c:v>8.9242625000000006E-2</c:v>
-              </c:pt>
-              <c:pt idx="2">
-                <c:v>0.53823587500000003</c:v>
-              </c:pt>
-              <c:pt idx="3">
-                <c:v>1.1441539999999999</c:v>
-              </c:pt>
-            </c:numLit>
+            <c:numRef>
+              <c:f>'[results-2.ods]Lab 2'!$F$10:$F$13</c:f>
+              <c:numCache>
+                <c:formatCode>#,##0.000000</c:formatCode>
+                <c:ptCount val="4"/>
+                <c:pt idx="0">
+                  <c:v>1.0342929999999999</c:v>
+                </c:pt>
+                <c:pt idx="1">
+                  <c:v>1.8252470000000001</c:v>
+                </c:pt>
+                <c:pt idx="2">
+                  <c:v>2.3557600000000001</c:v>
+                </c:pt>
+                <c:pt idx="3" formatCode="General">
+                  <c:v>28.341445</c:v>
+                </c:pt>
+              </c:numCache>
+            </c:numRef>
           </c:xVal>
           <c:yVal>
-            <c:numLit>
-              <c:formatCode>General</c:formatCode>
-              <c:ptCount val="4"/>
-              <c:pt idx="0">
-                <c:v>0.25</c:v>
-              </c:pt>
-              <c:pt idx="1">
-                <c:v>1.375</c:v>
-              </c:pt>
-              <c:pt idx="2">
-                <c:v>6.7712500000000002</c:v>
-              </c:pt>
-              <c:pt idx="3">
-                <c:v>17.6525</c:v>
-              </c:pt>
-            </c:numLit>
+            <c:numRef>
+              <c:f>'[results-2.ods]Lab 2'!$D$10:$D$13</c:f>
+              <c:numCache>
+                <c:formatCode>#,##0.00</c:formatCode>
+                <c:ptCount val="4"/>
+                <c:pt idx="0">
+                  <c:v>0.12</c:v>
+                </c:pt>
+                <c:pt idx="1">
+                  <c:v>0.12</c:v>
+                </c:pt>
+                <c:pt idx="2">
+                  <c:v>0.25</c:v>
+                </c:pt>
+                <c:pt idx="3" formatCode="General">
+                  <c:v>0.98</c:v>
+                </c:pt>
+              </c:numCache>
+            </c:numRef>
           </c:yVal>
           <c:smooth val="1"/>
         </c:ser>
@@ -5687,11 +5691,11 @@
           <c:showPercent val="0"/>
           <c:showBubbleSize val="0"/>
         </c:dLbls>
-        <c:axId val="459161360"/>
-        <c:axId val="459161752"/>
+        <c:axId val="471668664"/>
+        <c:axId val="471669056"/>
       </c:scatterChart>
       <c:valAx>
-        <c:axId val="459161752"/>
+        <c:axId val="471669056"/>
         <c:scaling>
           <c:orientation val="minMax"/>
         </c:scaling>
@@ -5699,7 +5703,7 @@
         <c:axPos val="l"/>
         <c:majorGridlines>
           <c:spPr>
-            <a:ln w="6480">
+            <a:ln>
               <a:solidFill>
                 <a:srgbClr val="B3B3B3"/>
               </a:solidFill>
@@ -5722,7 +5726,7 @@
                 </a:pPr>
                 <a:r>
                   <a:rPr lang="en-US"/>
-                  <a:t>Avg Missed Events %</a:t>
+                  <a:t>Avg Missed Event (%)</a:t>
                 </a:r>
               </a:p>
             </c:rich>
@@ -5734,7 +5738,7 @@
         <c:minorTickMark val="none"/>
         <c:tickLblPos val="nextTo"/>
         <c:spPr>
-          <a:ln w="6480">
+          <a:ln>
             <a:solidFill>
               <a:srgbClr val="B3B3B3"/>
             </a:solidFill>
@@ -5755,12 +5759,12 @@
             <a:endParaRPr lang="en-US"/>
           </a:p>
         </c:txPr>
-        <c:crossAx val="459161360"/>
+        <c:crossAx val="471668664"/>
         <c:crossesAt val="0"/>
         <c:crossBetween val="midCat"/>
       </c:valAx>
       <c:valAx>
-        <c:axId val="459161360"/>
+        <c:axId val="471668664"/>
         <c:scaling>
           <c:orientation val="minMax"/>
         </c:scaling>
@@ -5782,7 +5786,7 @@
                 </a:pPr>
                 <a:r>
                   <a:rPr lang="en-US"/>
-                  <a:t>Avg Response Time(s)</a:t>
+                  <a:t>Avg Turn Around Time (s)</a:t>
                 </a:r>
               </a:p>
             </c:rich>
@@ -5794,7 +5798,7 @@
         <c:minorTickMark val="none"/>
         <c:tickLblPos val="nextTo"/>
         <c:spPr>
-          <a:ln w="6480">
+          <a:ln>
             <a:solidFill>
               <a:srgbClr val="B3B3B3"/>
             </a:solidFill>
@@ -5815,16 +5819,17 @@
             <a:endParaRPr lang="en-US"/>
           </a:p>
         </c:txPr>
-        <c:crossAx val="459161752"/>
+        <c:crossAx val="471669056"/>
         <c:crossesAt val="0"/>
         <c:crossBetween val="midCat"/>
       </c:valAx>
       <c:spPr>
         <a:noFill/>
-        <a:ln w="25560">
+        <a:ln>
           <a:solidFill>
-            <a:srgbClr val="000000"/>
+            <a:srgbClr val="B3B3B3"/>
           </a:solidFill>
+          <a:prstDash val="solid"/>
         </a:ln>
       </c:spPr>
     </c:plotArea>
@@ -5842,12 +5847,7 @@
         <a:lstStyle/>
         <a:p>
           <a:pPr>
-            <a:defRPr sz="1000" b="0" baseline="0">
-              <a:solidFill>
-                <a:srgbClr val="000000"/>
-              </a:solidFill>
-              <a:latin typeface="Calibri"/>
-            </a:defRPr>
+            <a:defRPr sz="1000" b="0" baseline="0"/>
           </a:pPr>
           <a:endParaRPr lang="en-US"/>
         </a:p>
@@ -6084,11 +6084,11 @@
           <c:showPercent val="0"/>
           <c:showBubbleSize val="0"/>
         </c:dLbls>
-        <c:axId val="459162144"/>
-        <c:axId val="459162536"/>
+        <c:axId val="471668272"/>
+        <c:axId val="471669448"/>
       </c:scatterChart>
       <c:valAx>
-        <c:axId val="459162536"/>
+        <c:axId val="471669448"/>
         <c:scaling>
           <c:orientation val="minMax"/>
         </c:scaling>
@@ -6152,12 +6152,12 @@
             <a:endParaRPr lang="en-US"/>
           </a:p>
         </c:txPr>
-        <c:crossAx val="459162144"/>
+        <c:crossAx val="471668272"/>
         <c:crossesAt val="0"/>
         <c:crossBetween val="midCat"/>
       </c:valAx>
       <c:valAx>
-        <c:axId val="459162144"/>
+        <c:axId val="471668272"/>
         <c:scaling>
           <c:orientation val="minMax"/>
         </c:scaling>
@@ -6212,7 +6212,7 @@
             <a:endParaRPr lang="en-US"/>
           </a:p>
         </c:txPr>
-        <c:crossAx val="459162536"/>
+        <c:crossAx val="471669448"/>
         <c:crossesAt val="0"/>
         <c:crossBetween val="midCat"/>
       </c:valAx>

</xml_diff>